<commit_message>
Wrote up conclusions for skills visualization.
</commit_message>
<xml_diff>
--- a/project4/visualize_eckert_kuo.docx
+++ b/project4/visualize_eckert_kuo.docx
@@ -3,6 +3,663 @@
 <w:document xmlns:wpc="http://schemas.microsoft.com/office/word/2010/wordprocessingCanvas" xmlns:mo="http://schemas.microsoft.com/office/mac/office/2008/main" xmlns:mc="http://schemas.openxmlformats.org/markup-compatibility/2006" xmlns:mv="urn:schemas-microsoft-com:mac:vml" xmlns:o="urn:schemas-microsoft-com:office:office" xmlns:r="http://schemas.openxmlformats.org/officeDocument/2006/relationships" xmlns:m="http://schemas.openxmlformats.org/officeDocument/2006/math" xmlns:v="urn:schemas-microsoft-com:vml" xmlns:wp14="http://schemas.microsoft.com/office/word/2010/wordprocessingDrawing" xmlns:wp="http://schemas.openxmlformats.org/drawingml/2006/wordprocessingDrawing" xmlns:w10="urn:schemas-microsoft-com:office:word" xmlns:w="http://schemas.openxmlformats.org/wordprocessingml/2006/main" xmlns:w14="http://schemas.microsoft.com/office/word/2010/wordml" xmlns:w15="http://schemas.microsoft.com/office/word/2012/wordml" xmlns:wpg="http://schemas.microsoft.com/office/word/2010/wordprocessingGroup" xmlns:wpi="http://schemas.microsoft.com/office/word/2010/wordprocessingInk" xmlns:wne="http://schemas.microsoft.com/office/word/2006/wordml" xmlns:wps="http://schemas.microsoft.com/office/word/2010/wordprocessingShape" mc:Ignorable="w14 w15 wp14">
   <w:body>
     <w:p>
+      <w:pPr>
+        <w:jc w:val="right"/>
+      </w:pPr>
+      <w:r>
+        <w:t xml:space="preserve">Regina Eckert, Grace </w:t>
+      </w:r>
+      <w:proofErr w:type="spellStart"/>
+      <w:r>
+        <w:t>Kuo</w:t>
+      </w:r>
+      <w:proofErr w:type="spellEnd"/>
+    </w:p>
+    <w:p>
+      <w:pPr>
+        <w:jc w:val="right"/>
+      </w:pPr>
+      <w:r>
+        <w:t>9/29/17</w:t>
+      </w:r>
+    </w:p>
+    <w:p>
+      <w:pPr>
+        <w:jc w:val="right"/>
+      </w:pPr>
+      <w:r>
+        <w:t>Machine Learning in Education</w:t>
+      </w:r>
+    </w:p>
+    <w:p>
+      <w:pPr>
+        <w:jc w:val="right"/>
+      </w:pPr>
+    </w:p>
+    <w:p>
+      <w:pPr>
+        <w:jc w:val="center"/>
+      </w:pPr>
+      <w:r>
+        <w:t>Visualizing representations of problems and skills</w:t>
+      </w:r>
+    </w:p>
+    <w:p/>
+    <w:p>
+      <w:pPr>
+        <w:pStyle w:val="ListParagraph"/>
+        <w:numPr>
+          <w:ilvl w:val="0"/>
+          <w:numId w:val="2"/>
+        </w:numPr>
+      </w:pPr>
+      <w:r>
+        <w:t xml:space="preserve">Train a genism skip-gram model of the </w:t>
+      </w:r>
+      <w:proofErr w:type="spellStart"/>
+      <w:r>
+        <w:t>skills.tsv</w:t>
+      </w:r>
+      <w:proofErr w:type="spellEnd"/>
+      <w:r>
+        <w:t xml:space="preserve"> from the last assignment.</w:t>
+      </w:r>
+    </w:p>
+    <w:p/>
+    <w:p>
+      <w:pPr>
+        <w:ind w:left="720"/>
+        <w:rPr>
+          <w:rFonts w:ascii="Andale Mono" w:hAnsi="Andale Mono"/>
+          <w:sz w:val="22"/>
+        </w:rPr>
+      </w:pPr>
+      <w:r>
+        <w:rPr>
+          <w:rFonts w:ascii="Andale Mono" w:hAnsi="Andale Mono"/>
+          <w:sz w:val="22"/>
+        </w:rPr>
+        <w:t>#Read out the "sentences"</w:t>
+      </w:r>
+    </w:p>
+    <w:p>
+      <w:pPr>
+        <w:ind w:left="720"/>
+        <w:rPr>
+          <w:rFonts w:ascii="Andale Mono" w:hAnsi="Andale Mono"/>
+          <w:sz w:val="22"/>
+        </w:rPr>
+      </w:pPr>
+      <w:r>
+        <w:rPr>
+          <w:rFonts w:ascii="Andale Mono" w:hAnsi="Andale Mono"/>
+          <w:sz w:val="22"/>
+        </w:rPr>
+        <w:t>sentences=</w:t>
+      </w:r>
+      <w:proofErr w:type="spellStart"/>
+      <w:r>
+        <w:rPr>
+          <w:rFonts w:ascii="Andale Mono" w:hAnsi="Andale Mono"/>
+          <w:sz w:val="22"/>
+        </w:rPr>
+        <w:t>skill_</w:t>
+      </w:r>
+      <w:proofErr w:type="gramStart"/>
+      <w:r>
+        <w:rPr>
+          <w:rFonts w:ascii="Andale Mono" w:hAnsi="Andale Mono"/>
+          <w:sz w:val="22"/>
+        </w:rPr>
+        <w:t>df.iloc</w:t>
+      </w:r>
+      <w:proofErr w:type="spellEnd"/>
+      <w:proofErr w:type="gramEnd"/>
+      <w:r>
+        <w:rPr>
+          <w:rFonts w:ascii="Andale Mono" w:hAnsi="Andale Mono"/>
+          <w:sz w:val="22"/>
+        </w:rPr>
+        <w:t>[:,1:].</w:t>
+      </w:r>
+      <w:proofErr w:type="spellStart"/>
+      <w:r>
+        <w:rPr>
+          <w:rFonts w:ascii="Andale Mono" w:hAnsi="Andale Mono"/>
+          <w:sz w:val="22"/>
+        </w:rPr>
+        <w:t>values.astype</w:t>
+      </w:r>
+      <w:proofErr w:type="spellEnd"/>
+      <w:r>
+        <w:rPr>
+          <w:rFonts w:ascii="Andale Mono" w:hAnsi="Andale Mono"/>
+          <w:sz w:val="22"/>
+        </w:rPr>
+        <w:t>(</w:t>
+      </w:r>
+      <w:proofErr w:type="spellStart"/>
+      <w:r>
+        <w:rPr>
+          <w:rFonts w:ascii="Andale Mono" w:hAnsi="Andale Mono"/>
+          <w:sz w:val="22"/>
+        </w:rPr>
+        <w:t>str</w:t>
+      </w:r>
+      <w:proofErr w:type="spellEnd"/>
+      <w:r>
+        <w:rPr>
+          <w:rFonts w:ascii="Andale Mono" w:hAnsi="Andale Mono"/>
+          <w:sz w:val="22"/>
+        </w:rPr>
+        <w:t>)</w:t>
+      </w:r>
+    </w:p>
+    <w:p>
+      <w:pPr>
+        <w:ind w:left="720"/>
+        <w:rPr>
+          <w:rFonts w:ascii="Andale Mono" w:hAnsi="Andale Mono"/>
+          <w:sz w:val="22"/>
+        </w:rPr>
+      </w:pPr>
+      <w:r>
+        <w:rPr>
+          <w:rFonts w:ascii="Andale Mono" w:hAnsi="Andale Mono"/>
+          <w:sz w:val="22"/>
+        </w:rPr>
+        <w:t>sentences=</w:t>
+      </w:r>
+      <w:proofErr w:type="spellStart"/>
+      <w:proofErr w:type="gramStart"/>
+      <w:r>
+        <w:rPr>
+          <w:rFonts w:ascii="Andale Mono" w:hAnsi="Andale Mono"/>
+          <w:sz w:val="22"/>
+        </w:rPr>
+        <w:t>sentences.tolist</w:t>
+      </w:r>
+      <w:proofErr w:type="spellEnd"/>
+      <w:proofErr w:type="gramEnd"/>
+      <w:r>
+        <w:rPr>
+          <w:rFonts w:ascii="Andale Mono" w:hAnsi="Andale Mono"/>
+          <w:sz w:val="22"/>
+        </w:rPr>
+        <w:t>()</w:t>
+      </w:r>
+    </w:p>
+    <w:p>
+      <w:pPr>
+        <w:ind w:left="720"/>
+        <w:rPr>
+          <w:rFonts w:ascii="Andale Mono" w:hAnsi="Andale Mono"/>
+          <w:sz w:val="22"/>
+        </w:rPr>
+      </w:pPr>
+      <w:r>
+        <w:rPr>
+          <w:rFonts w:ascii="Andale Mono" w:hAnsi="Andale Mono"/>
+          <w:sz w:val="22"/>
+        </w:rPr>
+        <w:t>#Each student is a "sentence", each skill is a "word"</w:t>
+      </w:r>
+    </w:p>
+    <w:p>
+      <w:pPr>
+        <w:ind w:left="720"/>
+        <w:rPr>
+          <w:rFonts w:ascii="Andale Mono" w:hAnsi="Andale Mono"/>
+          <w:sz w:val="22"/>
+        </w:rPr>
+      </w:pPr>
+      <w:r>
+        <w:rPr>
+          <w:rFonts w:ascii="Andale Mono" w:hAnsi="Andale Mono"/>
+          <w:sz w:val="22"/>
+        </w:rPr>
+        <w:t>#size = dimensionality of feature vectors</w:t>
+      </w:r>
+    </w:p>
+    <w:p>
+      <w:pPr>
+        <w:ind w:left="720"/>
+        <w:rPr>
+          <w:rFonts w:ascii="Andale Mono" w:hAnsi="Andale Mono"/>
+          <w:sz w:val="22"/>
+        </w:rPr>
+      </w:pPr>
+      <w:r>
+        <w:rPr>
+          <w:rFonts w:ascii="Andale Mono" w:hAnsi="Andale Mono"/>
+          <w:sz w:val="22"/>
+        </w:rPr>
+        <w:t>#window = max distance between current and predicted word within a sentence</w:t>
+      </w:r>
+    </w:p>
+    <w:p>
+      <w:pPr>
+        <w:ind w:left="720"/>
+        <w:rPr>
+          <w:rFonts w:ascii="Andale Mono" w:hAnsi="Andale Mono"/>
+          <w:sz w:val="22"/>
+        </w:rPr>
+      </w:pPr>
+      <w:r>
+        <w:rPr>
+          <w:rFonts w:ascii="Andale Mono" w:hAnsi="Andale Mono"/>
+          <w:sz w:val="22"/>
+        </w:rPr>
+        <w:t>#</w:t>
+      </w:r>
+      <w:proofErr w:type="spellStart"/>
+      <w:r>
+        <w:rPr>
+          <w:rFonts w:ascii="Andale Mono" w:hAnsi="Andale Mono"/>
+          <w:sz w:val="22"/>
+        </w:rPr>
+        <w:t>min_count</w:t>
+      </w:r>
+      <w:proofErr w:type="spellEnd"/>
+      <w:r>
+        <w:rPr>
+          <w:rFonts w:ascii="Andale Mono" w:hAnsi="Andale Mono"/>
+          <w:sz w:val="22"/>
+        </w:rPr>
+        <w:t xml:space="preserve"> = minimum number of occurrences within dataset</w:t>
+      </w:r>
+    </w:p>
+    <w:p>
+      <w:pPr>
+        <w:ind w:left="720"/>
+        <w:rPr>
+          <w:rFonts w:ascii="Andale Mono" w:hAnsi="Andale Mono"/>
+          <w:sz w:val="22"/>
+        </w:rPr>
+      </w:pPr>
+      <w:r>
+        <w:rPr>
+          <w:rFonts w:ascii="Andale Mono" w:hAnsi="Andale Mono"/>
+          <w:sz w:val="22"/>
+        </w:rPr>
+        <w:t>#workers = number of threads used</w:t>
+      </w:r>
+    </w:p>
+    <w:p>
+      <w:pPr>
+        <w:ind w:left="720"/>
+        <w:rPr>
+          <w:rFonts w:ascii="Andale Mono" w:hAnsi="Andale Mono"/>
+          <w:sz w:val="22"/>
+        </w:rPr>
+      </w:pPr>
+      <w:r>
+        <w:rPr>
+          <w:rFonts w:ascii="Andale Mono" w:hAnsi="Andale Mono"/>
+          <w:sz w:val="22"/>
+        </w:rPr>
+        <w:t>#sg = 0 (CBOW, default); = 1 (skip-gram)</w:t>
+      </w:r>
+    </w:p>
+    <w:p>
+      <w:pPr>
+        <w:ind w:left="720"/>
+        <w:rPr>
+          <w:rFonts w:ascii="Andale Mono" w:hAnsi="Andale Mono"/>
+          <w:sz w:val="22"/>
+        </w:rPr>
+      </w:pPr>
+      <w:r>
+        <w:rPr>
+          <w:rFonts w:ascii="Andale Mono" w:hAnsi="Andale Mono"/>
+          <w:sz w:val="22"/>
+        </w:rPr>
+        <w:t>model</w:t>
+      </w:r>
+      <w:r>
+        <w:rPr>
+          <w:rFonts w:ascii="Andale Mono" w:hAnsi="Andale Mono"/>
+          <w:sz w:val="22"/>
+        </w:rPr>
+        <w:t xml:space="preserve"> = Word2</w:t>
+      </w:r>
+      <w:proofErr w:type="gramStart"/>
+      <w:r>
+        <w:rPr>
+          <w:rFonts w:ascii="Andale Mono" w:hAnsi="Andale Mono"/>
+          <w:sz w:val="22"/>
+        </w:rPr>
+        <w:t>Vec(</w:t>
+      </w:r>
+      <w:proofErr w:type="gramEnd"/>
+      <w:r>
+        <w:rPr>
+          <w:rFonts w:ascii="Andale Mono" w:hAnsi="Andale Mono"/>
+          <w:sz w:val="22"/>
+        </w:rPr>
+        <w:t>sentences, size=100, window=5</w:t>
+      </w:r>
+      <w:r>
+        <w:rPr>
+          <w:rFonts w:ascii="Andale Mono" w:hAnsi="Andale Mono"/>
+          <w:sz w:val="22"/>
+        </w:rPr>
+        <w:t xml:space="preserve">, </w:t>
+      </w:r>
+      <w:proofErr w:type="spellStart"/>
+      <w:r>
+        <w:rPr>
+          <w:rFonts w:ascii="Andale Mono" w:hAnsi="Andale Mono"/>
+          <w:sz w:val="22"/>
+        </w:rPr>
+        <w:t>min_count</w:t>
+      </w:r>
+      <w:proofErr w:type="spellEnd"/>
+      <w:r>
+        <w:rPr>
+          <w:rFonts w:ascii="Andale Mono" w:hAnsi="Andale Mono"/>
+          <w:sz w:val="22"/>
+        </w:rPr>
+        <w:t xml:space="preserve">=10, workers=4, sg=1, </w:t>
+      </w:r>
+      <w:proofErr w:type="spellStart"/>
+      <w:r>
+        <w:rPr>
+          <w:rFonts w:ascii="Andale Mono" w:hAnsi="Andale Mono"/>
+          <w:sz w:val="22"/>
+        </w:rPr>
+        <w:t>iter</w:t>
+      </w:r>
+      <w:proofErr w:type="spellEnd"/>
+      <w:r>
+        <w:rPr>
+          <w:rFonts w:ascii="Andale Mono" w:hAnsi="Andale Mono"/>
+          <w:sz w:val="22"/>
+        </w:rPr>
+        <w:t>=</w:t>
+      </w:r>
+      <w:r>
+        <w:rPr>
+          <w:rFonts w:ascii="Andale Mono" w:hAnsi="Andale Mono"/>
+          <w:sz w:val="22"/>
+        </w:rPr>
+        <w:t>30</w:t>
+      </w:r>
+      <w:r>
+        <w:rPr>
+          <w:rFonts w:ascii="Andale Mono" w:hAnsi="Andale Mono"/>
+          <w:sz w:val="22"/>
+        </w:rPr>
+        <w:t>)</w:t>
+      </w:r>
+    </w:p>
+    <w:p>
+      <w:pPr>
+        <w:ind w:left="360"/>
+      </w:pPr>
+    </w:p>
+    <w:p>
+      <w:pPr>
+        <w:pStyle w:val="ListParagraph"/>
+        <w:numPr>
+          <w:ilvl w:val="0"/>
+          <w:numId w:val="2"/>
+        </w:numPr>
+      </w:pPr>
+      <w:r>
+        <w:t>Use t-</w:t>
+      </w:r>
+      <w:proofErr w:type="spellStart"/>
+      <w:r>
+        <w:t>sne</w:t>
+      </w:r>
+      <w:proofErr w:type="spellEnd"/>
+      <w:r>
+        <w:t xml:space="preserve"> to reduce dimensionality.</w:t>
+      </w:r>
+    </w:p>
+    <w:p/>
+    <w:p>
+      <w:pPr>
+        <w:pStyle w:val="ListParagraph"/>
+        <w:rPr>
+          <w:rFonts w:ascii="Andale Mono" w:hAnsi="Andale Mono"/>
+          <w:sz w:val="22"/>
+          <w:szCs w:val="22"/>
+        </w:rPr>
+      </w:pPr>
+      <w:proofErr w:type="spellStart"/>
+      <w:proofErr w:type="gramStart"/>
+      <w:r>
+        <w:rPr>
+          <w:rFonts w:ascii="Andale Mono" w:hAnsi="Andale Mono"/>
+          <w:sz w:val="22"/>
+          <w:szCs w:val="22"/>
+        </w:rPr>
+        <w:t>skill_num</w:t>
+      </w:r>
+      <w:proofErr w:type="spellEnd"/>
+      <w:r>
+        <w:rPr>
+          <w:rFonts w:ascii="Andale Mono" w:hAnsi="Andale Mono"/>
+          <w:sz w:val="22"/>
+          <w:szCs w:val="22"/>
+        </w:rPr>
+        <w:t>=</w:t>
+      </w:r>
+      <w:proofErr w:type="spellStart"/>
+      <w:r>
+        <w:rPr>
+          <w:rFonts w:ascii="Andale Mono" w:hAnsi="Andale Mono"/>
+          <w:sz w:val="22"/>
+          <w:szCs w:val="22"/>
+        </w:rPr>
+        <w:t>model.wv.vocab</w:t>
+      </w:r>
+      <w:proofErr w:type="spellEnd"/>
+      <w:proofErr w:type="gramEnd"/>
+      <w:r>
+        <w:rPr>
+          <w:rFonts w:ascii="Andale Mono" w:hAnsi="Andale Mono"/>
+          <w:sz w:val="22"/>
+          <w:szCs w:val="22"/>
+        </w:rPr>
+        <w:t>; #Names of the words (numbers)</w:t>
+      </w:r>
+    </w:p>
+    <w:p>
+      <w:pPr>
+        <w:pStyle w:val="ListParagraph"/>
+        <w:rPr>
+          <w:rFonts w:ascii="Andale Mono" w:hAnsi="Andale Mono"/>
+          <w:sz w:val="22"/>
+          <w:szCs w:val="22"/>
+        </w:rPr>
+      </w:pPr>
+      <w:proofErr w:type="spellStart"/>
+      <w:r>
+        <w:rPr>
+          <w:rFonts w:ascii="Andale Mono" w:hAnsi="Andale Mono"/>
+          <w:sz w:val="22"/>
+          <w:szCs w:val="22"/>
+        </w:rPr>
+        <w:t>skill_vec</w:t>
+      </w:r>
+      <w:proofErr w:type="spellEnd"/>
+      <w:r>
+        <w:rPr>
+          <w:rFonts w:ascii="Andale Mono" w:hAnsi="Andale Mono"/>
+          <w:sz w:val="22"/>
+          <w:szCs w:val="22"/>
+        </w:rPr>
+        <w:t>=model[</w:t>
+      </w:r>
+      <w:proofErr w:type="spellStart"/>
+      <w:r>
+        <w:rPr>
+          <w:rFonts w:ascii="Andale Mono" w:hAnsi="Andale Mono"/>
+          <w:sz w:val="22"/>
+          <w:szCs w:val="22"/>
+        </w:rPr>
+        <w:t>skill_num</w:t>
+      </w:r>
+      <w:proofErr w:type="spellEnd"/>
+      <w:r>
+        <w:rPr>
+          <w:rFonts w:ascii="Andale Mono" w:hAnsi="Andale Mono"/>
+          <w:sz w:val="22"/>
+          <w:szCs w:val="22"/>
+        </w:rPr>
+        <w:t>] #Access the vectors</w:t>
+      </w:r>
+    </w:p>
+    <w:p>
+      <w:pPr>
+        <w:pStyle w:val="ListParagraph"/>
+        <w:rPr>
+          <w:rFonts w:ascii="Andale Mono" w:hAnsi="Andale Mono"/>
+          <w:sz w:val="22"/>
+          <w:szCs w:val="22"/>
+        </w:rPr>
+      </w:pPr>
+      <w:proofErr w:type="spellStart"/>
+      <w:r>
+        <w:rPr>
+          <w:rFonts w:ascii="Andale Mono" w:hAnsi="Andale Mono"/>
+          <w:sz w:val="22"/>
+          <w:szCs w:val="22"/>
+        </w:rPr>
+        <w:t>tsne</w:t>
+      </w:r>
+      <w:proofErr w:type="spellEnd"/>
+      <w:r>
+        <w:rPr>
+          <w:rFonts w:ascii="Andale Mono" w:hAnsi="Andale Mono"/>
+          <w:sz w:val="22"/>
+          <w:szCs w:val="22"/>
+        </w:rPr>
+        <w:t xml:space="preserve">=TSNE(perplexity=30) #Instantiate the TSNE model (can change </w:t>
+      </w:r>
+      <w:proofErr w:type="spellStart"/>
+      <w:r>
+        <w:rPr>
+          <w:rFonts w:ascii="Andale Mono" w:hAnsi="Andale Mono"/>
+          <w:sz w:val="22"/>
+          <w:szCs w:val="22"/>
+        </w:rPr>
+        <w:t>params</w:t>
+      </w:r>
+      <w:proofErr w:type="spellEnd"/>
+      <w:r>
+        <w:rPr>
+          <w:rFonts w:ascii="Andale Mono" w:hAnsi="Andale Mono"/>
+          <w:sz w:val="22"/>
+          <w:szCs w:val="22"/>
+        </w:rPr>
+        <w:t xml:space="preserve"> here)</w:t>
+      </w:r>
+    </w:p>
+    <w:p>
+      <w:pPr>
+        <w:pStyle w:val="ListParagraph"/>
+        <w:rPr>
+          <w:rFonts w:ascii="Andale Mono" w:hAnsi="Andale Mono"/>
+          <w:sz w:val="22"/>
+          <w:szCs w:val="22"/>
+        </w:rPr>
+      </w:pPr>
+      <w:proofErr w:type="spellStart"/>
+      <w:r>
+        <w:rPr>
+          <w:rFonts w:ascii="Andale Mono" w:hAnsi="Andale Mono"/>
+          <w:sz w:val="22"/>
+          <w:szCs w:val="22"/>
+        </w:rPr>
+        <w:t>skill_tsne</w:t>
+      </w:r>
+      <w:proofErr w:type="spellEnd"/>
+      <w:r>
+        <w:rPr>
+          <w:rFonts w:ascii="Andale Mono" w:hAnsi="Andale Mono"/>
+          <w:sz w:val="22"/>
+          <w:szCs w:val="22"/>
+        </w:rPr>
+        <w:t>=</w:t>
+      </w:r>
+      <w:proofErr w:type="spellStart"/>
+      <w:r>
+        <w:rPr>
+          <w:rFonts w:ascii="Andale Mono" w:hAnsi="Andale Mono"/>
+          <w:sz w:val="22"/>
+          <w:szCs w:val="22"/>
+        </w:rPr>
+        <w:t>tsne.fit_transform</w:t>
+      </w:r>
+      <w:proofErr w:type="spellEnd"/>
+      <w:r>
+        <w:rPr>
+          <w:rFonts w:ascii="Andale Mono" w:hAnsi="Andale Mono"/>
+          <w:sz w:val="22"/>
+          <w:szCs w:val="22"/>
+        </w:rPr>
+        <w:t>(</w:t>
+      </w:r>
+      <w:proofErr w:type="spellStart"/>
+      <w:r>
+        <w:rPr>
+          <w:rFonts w:ascii="Andale Mono" w:hAnsi="Andale Mono"/>
+          <w:sz w:val="22"/>
+          <w:szCs w:val="22"/>
+        </w:rPr>
+        <w:t>skill_vec</w:t>
+      </w:r>
+      <w:proofErr w:type="spellEnd"/>
+      <w:r>
+        <w:rPr>
+          <w:rFonts w:ascii="Andale Mono" w:hAnsi="Andale Mono"/>
+          <w:sz w:val="22"/>
+          <w:szCs w:val="22"/>
+        </w:rPr>
+        <w:t xml:space="preserve">) #Run </w:t>
+      </w:r>
+      <w:proofErr w:type="spellStart"/>
+      <w:r>
+        <w:rPr>
+          <w:rFonts w:ascii="Andale Mono" w:hAnsi="Andale Mono"/>
+          <w:sz w:val="22"/>
+          <w:szCs w:val="22"/>
+        </w:rPr>
+        <w:t>tsne</w:t>
+      </w:r>
+      <w:proofErr w:type="spellEnd"/>
+    </w:p>
+    <w:p/>
+    <w:p>
+      <w:pPr>
+        <w:pStyle w:val="ListParagraph"/>
+        <w:numPr>
+          <w:ilvl w:val="0"/>
+          <w:numId w:val="2"/>
+        </w:numPr>
+        <w:rPr>
+          <w:rFonts w:eastAsia="Times New Roman" w:cs="Times New Roman"/>
+        </w:rPr>
+      </w:pPr>
+      <w:r>
+        <w:rPr>
+          <w:rFonts w:eastAsia="Times New Roman" w:cs="Times New Roman"/>
+        </w:rPr>
+        <w:t xml:space="preserve">What do you make of the structure of the visualization? Is there a logic to the proximity of skills to one another? </w:t>
+      </w:r>
+    </w:p>
+    <w:p>
+      <w:pPr>
+        <w:rPr>
+          <w:rFonts w:ascii="Times New Roman" w:eastAsia="Times New Roman" w:hAnsi="Times New Roman" w:cs="Times New Roman"/>
+        </w:rPr>
+      </w:pPr>
+    </w:p>
+    <w:p>
       <w:r>
         <w:t xml:space="preserve">Word2Vec: </w:t>
       </w:r>
@@ -36,24 +693,13 @@
       </w:r>
       <w:proofErr w:type="spellEnd"/>
       <w:r>
-        <w:t xml:space="preserve">: </w:t>
-      </w:r>
-      <w:r>
-        <w:t>perplexity = 30</w:t>
+        <w:t>: perplexity = 30</w:t>
       </w:r>
     </w:p>
     <w:p/>
     <w:p>
       <w:r>
-        <w:t xml:space="preserve">Fairly good – group of box &amp; whisker, stem &amp; leaf, </w:t>
-      </w:r>
-      <w:proofErr w:type="spellStart"/>
-      <w:r>
-        <w:t>venn</w:t>
-      </w:r>
-      <w:proofErr w:type="spellEnd"/>
-      <w:r>
-        <w:t xml:space="preserve"> diagram</w:t>
+        <w:t>While the structure of the graph is not very clustered (with just one main cluster and a few outliers), by inspecting the names of the skills we can find some groups of skills that make sense. These include:</w:t>
       </w:r>
     </w:p>
     <w:p>
@@ -65,7 +711,18 @@
         </w:numPr>
       </w:pPr>
       <w:r>
-        <w:t>Group of fraction-related topics</w:t>
+        <w:t xml:space="preserve">Plot types: </w:t>
+      </w:r>
+      <w:r>
+        <w:t xml:space="preserve">box &amp; whisker, stem &amp; leaf, </w:t>
+      </w:r>
+      <w:proofErr w:type="spellStart"/>
+      <w:r>
+        <w:t>venn</w:t>
+      </w:r>
+      <w:proofErr w:type="spellEnd"/>
+      <w:r>
+        <w:t xml:space="preserve"> diagram</w:t>
       </w:r>
     </w:p>
     <w:p>
@@ -77,16 +734,207 @@
         </w:numPr>
       </w:pPr>
       <w:r>
+        <w:t>Group of fraction-related topics</w:t>
+      </w:r>
+    </w:p>
+    <w:p>
+      <w:pPr>
+        <w:pStyle w:val="ListParagraph"/>
+        <w:numPr>
+          <w:ilvl w:val="0"/>
+          <w:numId w:val="1"/>
+        </w:numPr>
+      </w:pPr>
+      <w:r>
         <w:t>Equation solving</w:t>
       </w:r>
     </w:p>
     <w:p>
+      <w:pPr>
+        <w:pStyle w:val="ListParagraph"/>
+        <w:rPr>
+          <w:rFonts w:ascii="Times New Roman" w:eastAsia="Times New Roman" w:hAnsi="Times New Roman" w:cs="Times New Roman"/>
+        </w:rPr>
+      </w:pPr>
+    </w:p>
+    <w:p>
+      <w:pPr>
+        <w:pStyle w:val="ListParagraph"/>
+        <w:ind w:left="0"/>
+        <w:rPr>
+          <w:rFonts w:ascii="Times New Roman" w:eastAsia="Times New Roman" w:hAnsi="Times New Roman" w:cs="Times New Roman"/>
+        </w:rPr>
+      </w:pPr>
       <w:r>
         <w:rPr>
           <w:noProof/>
         </w:rPr>
+        <w:lastRenderedPageBreak/>
+        <mc:AlternateContent>
+          <mc:Choice Requires="wpg">
+            <w:drawing>
+              <wp:anchor distT="0" distB="0" distL="114300" distR="114300" simplePos="0" relativeHeight="251663360" behindDoc="0" locked="0" layoutInCell="1" allowOverlap="1" wp14:anchorId="114675E3" wp14:editId="4821187A">
+                <wp:simplePos x="0" y="0"/>
+                <wp:positionH relativeFrom="column">
+                  <wp:posOffset>2354580</wp:posOffset>
+                </wp:positionH>
+                <wp:positionV relativeFrom="paragraph">
+                  <wp:posOffset>1897380</wp:posOffset>
+                </wp:positionV>
+                <wp:extent cx="1563283" cy="3506604"/>
+                <wp:effectExtent l="0" t="177800" r="0" b="24130"/>
+                <wp:wrapNone/>
+                <wp:docPr id="17" name="Group 17"/>
+                <wp:cNvGraphicFramePr/>
+                <a:graphic xmlns:a="http://schemas.openxmlformats.org/drawingml/2006/main">
+                  <a:graphicData uri="http://schemas.microsoft.com/office/word/2010/wordprocessingGroup">
+                    <wpg:wgp>
+                      <wpg:cNvGrpSpPr/>
+                      <wpg:grpSpPr>
+                        <a:xfrm>
+                          <a:off x="0" y="0"/>
+                          <a:ext cx="1563283" cy="3506604"/>
+                          <a:chOff x="0" y="0"/>
+                          <a:chExt cx="1563283" cy="3506604"/>
+                        </a:xfrm>
+                      </wpg:grpSpPr>
+                      <wps:wsp>
+                        <wps:cNvPr id="14" name="Oval 14"/>
+                        <wps:cNvSpPr/>
+                        <wps:spPr>
+                          <a:xfrm rot="1382987">
+                            <a:off x="0" y="0"/>
+                            <a:ext cx="1563283" cy="410795"/>
+                          </a:xfrm>
+                          <a:prstGeom prst="ellipse">
+                            <a:avLst/>
+                          </a:prstGeom>
+                          <a:noFill/>
+                        </wps:spPr>
+                        <wps:style>
+                          <a:lnRef idx="2">
+                            <a:schemeClr val="accent1">
+                              <a:shade val="50000"/>
+                            </a:schemeClr>
+                          </a:lnRef>
+                          <a:fillRef idx="1">
+                            <a:schemeClr val="accent1"/>
+                          </a:fillRef>
+                          <a:effectRef idx="0">
+                            <a:schemeClr val="accent1"/>
+                          </a:effectRef>
+                          <a:fontRef idx="minor">
+                            <a:schemeClr val="lt1"/>
+                          </a:fontRef>
+                        </wps:style>
+                        <wps:bodyPr rot="0" spcFirstLastPara="0" vertOverflow="overflow" horzOverflow="overflow" vert="horz" wrap="square" lIns="91440" tIns="45720" rIns="91440" bIns="45720" numCol="1" spcCol="0" rtlCol="0" fromWordArt="0" anchor="ctr" anchorCtr="0" forceAA="0" compatLnSpc="1">
+                          <a:prstTxWarp prst="textNoShape">
+                            <a:avLst/>
+                          </a:prstTxWarp>
+                          <a:noAutofit/>
+                        </wps:bodyPr>
+                      </wps:wsp>
+                      <wps:wsp>
+                        <wps:cNvPr id="15" name="Oval 15"/>
+                        <wps:cNvSpPr/>
+                        <wps:spPr>
+                          <a:xfrm rot="7750928">
+                            <a:off x="34290" y="537210"/>
+                            <a:ext cx="574992" cy="410795"/>
+                          </a:xfrm>
+                          <a:prstGeom prst="ellipse">
+                            <a:avLst/>
+                          </a:prstGeom>
+                          <a:noFill/>
+                        </wps:spPr>
+                        <wps:style>
+                          <a:lnRef idx="2">
+                            <a:schemeClr val="accent1">
+                              <a:shade val="50000"/>
+                            </a:schemeClr>
+                          </a:lnRef>
+                          <a:fillRef idx="1">
+                            <a:schemeClr val="accent1"/>
+                          </a:fillRef>
+                          <a:effectRef idx="0">
+                            <a:schemeClr val="accent1"/>
+                          </a:effectRef>
+                          <a:fontRef idx="minor">
+                            <a:schemeClr val="lt1"/>
+                          </a:fontRef>
+                        </wps:style>
+                        <wps:bodyPr rot="0" spcFirstLastPara="0" vertOverflow="overflow" horzOverflow="overflow" vert="horz" wrap="square" lIns="91440" tIns="45720" rIns="91440" bIns="45720" numCol="1" spcCol="0" rtlCol="0" fromWordArt="0" anchor="ctr" anchorCtr="0" forceAA="0" compatLnSpc="1">
+                          <a:prstTxWarp prst="textNoShape">
+                            <a:avLst/>
+                          </a:prstTxWarp>
+                          <a:noAutofit/>
+                        </wps:bodyPr>
+                      </wps:wsp>
+                      <wps:wsp>
+                        <wps:cNvPr id="16" name="Oval 16"/>
+                        <wps:cNvSpPr/>
+                        <wps:spPr>
+                          <a:xfrm rot="5865732">
+                            <a:off x="285750" y="3013710"/>
+                            <a:ext cx="574992" cy="410795"/>
+                          </a:xfrm>
+                          <a:prstGeom prst="ellipse">
+                            <a:avLst/>
+                          </a:prstGeom>
+                          <a:noFill/>
+                        </wps:spPr>
+                        <wps:style>
+                          <a:lnRef idx="2">
+                            <a:schemeClr val="accent1">
+                              <a:shade val="50000"/>
+                            </a:schemeClr>
+                          </a:lnRef>
+                          <a:fillRef idx="1">
+                            <a:schemeClr val="accent1"/>
+                          </a:fillRef>
+                          <a:effectRef idx="0">
+                            <a:schemeClr val="accent1"/>
+                          </a:effectRef>
+                          <a:fontRef idx="minor">
+                            <a:schemeClr val="lt1"/>
+                          </a:fontRef>
+                        </wps:style>
+                        <wps:bodyPr rot="0" spcFirstLastPara="0" vertOverflow="overflow" horzOverflow="overflow" vert="horz" wrap="square" lIns="91440" tIns="45720" rIns="91440" bIns="45720" numCol="1" spcCol="0" rtlCol="0" fromWordArt="0" anchor="ctr" anchorCtr="0" forceAA="0" compatLnSpc="1">
+                          <a:prstTxWarp prst="textNoShape">
+                            <a:avLst/>
+                          </a:prstTxWarp>
+                          <a:noAutofit/>
+                        </wps:bodyPr>
+                      </wps:wsp>
+                    </wpg:wgp>
+                  </a:graphicData>
+                </a:graphic>
+              </wp:anchor>
+            </w:drawing>
+          </mc:Choice>
+          <mc:Fallback>
+            <w:pict>
+              <v:group w14:anchorId="0FDF5337" id="Group 17" o:spid="_x0000_s1026" style="position:absolute;margin-left:185.4pt;margin-top:149.4pt;width:123.1pt;height:276.1pt;z-index:251663360" coordsize="1563283,3506604" o:gfxdata="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">
+                <v:oval id="Oval 14" o:spid="_x0000_s1027" style="position:absolute;width:1563283;height:410795;rotation:1510591fd;visibility:visible;mso-wrap-style:square;v-text-anchor:middle" o:gfxdata="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" filled="f" strokecolor="#1f3763 [1604]" strokeweight="1pt">
+                  <v:stroke joinstyle="miter"/>
+                </v:oval>
+                <v:oval id="Oval 15" o:spid="_x0000_s1028" style="position:absolute;left:34290;top:537210;width:574992;height:410795;rotation:8466080fd;visibility:visible;mso-wrap-style:square;v-text-anchor:middle" o:gfxdata="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" filled="f" strokecolor="#1f3763 [1604]" strokeweight="1pt">
+                  <v:stroke joinstyle="miter"/>
+                </v:oval>
+                <v:oval id="Oval 16" o:spid="_x0000_s1029" style="position:absolute;left:285750;top:3013710;width:574992;height:410795;rotation:6406944fd;visibility:visible;mso-wrap-style:square;v-text-anchor:middle" o:gfxdata="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" filled="f" strokecolor="#1f3763 [1604]" strokeweight="1pt">
+                  <v:stroke joinstyle="miter"/>
+                </v:oval>
+              </v:group>
+            </w:pict>
+          </mc:Fallback>
+        </mc:AlternateContent>
+      </w:r>
+      <w:r>
+        <w:rPr>
+          <w:noProof/>
+        </w:rPr>
         <w:drawing>
-          <wp:inline distT="0" distB="0" distL="0" distR="0" wp14:anchorId="15AFB1CB" wp14:editId="10446A6D">
+          <wp:inline distT="0" distB="0" distL="0" distR="0" wp14:anchorId="470A9789" wp14:editId="0165A6C7">
             <wp:extent cx="5930900" cy="5549900"/>
             <wp:effectExtent l="0" t="0" r="12700" b="12700"/>
             <wp:docPr id="1" name="Picture 1" descr="/Users/eckert/Desktop/Screen Shot 2017-09-28 at 9.18.25 PM.png"/>
@@ -136,11 +984,1900 @@
       </w:r>
     </w:p>
     <w:p>
+      <w:pPr>
+        <w:pStyle w:val="ListParagraph"/>
+        <w:rPr>
+          <w:rFonts w:ascii="Times New Roman" w:eastAsia="Times New Roman" w:hAnsi="Times New Roman" w:cs="Times New Roman"/>
+        </w:rPr>
+      </w:pPr>
+    </w:p>
+    <w:p>
+      <w:pPr>
+        <w:pStyle w:val="ListParagraph"/>
+        <w:numPr>
+          <w:ilvl w:val="0"/>
+          <w:numId w:val="2"/>
+        </w:numPr>
+        <w:rPr>
+          <w:rFonts w:eastAsia="Times New Roman" w:cs="Times New Roman"/>
+        </w:rPr>
+      </w:pPr>
+      <w:r>
+        <w:rPr>
+          <w:rFonts w:eastAsia="Times New Roman" w:cs="Times New Roman"/>
+        </w:rPr>
+        <w:t xml:space="preserve">Re-train the skip-gram model using different </w:t>
+      </w:r>
+      <w:proofErr w:type="spellStart"/>
+      <w:r>
+        <w:rPr>
+          <w:rFonts w:eastAsia="Times New Roman" w:cs="Times New Roman"/>
+        </w:rPr>
+        <w:t>hyperparameters</w:t>
+      </w:r>
+      <w:proofErr w:type="spellEnd"/>
+      <w:r>
+        <w:rPr>
+          <w:rFonts w:eastAsia="Times New Roman" w:cs="Times New Roman"/>
+        </w:rPr>
+        <w:t xml:space="preserve"> (try a window size of 1). How does the vector size and window size appear to affect the visualization?</w:t>
+      </w:r>
+    </w:p>
+    <w:p/>
+    <w:p>
+      <w:r>
+        <w:t xml:space="preserve">We changed a variety of </w:t>
+      </w:r>
+      <w:proofErr w:type="spellStart"/>
+      <w:r>
+        <w:t>hyperparameters</w:t>
+      </w:r>
+      <w:proofErr w:type="spellEnd"/>
+      <w:r>
+        <w:t xml:space="preserve"> for the skip-gram (changing the feature vector size, the window, and the number of iterations) as well as trying to tune the perplexity of t</w:t>
+      </w:r>
+      <w:r>
+        <w:t>-</w:t>
+      </w:r>
+      <w:proofErr w:type="spellStart"/>
+      <w:r>
+        <w:t>sne.</w:t>
+      </w:r>
+    </w:p>
+    <w:p>
+      <w:proofErr w:type="spellEnd"/>
+    </w:p>
+    <w:p>
+      <w:r>
+        <w:t xml:space="preserve">Generally, we found that scaling the feature vector size and window size together generated more meaningful graphs. We theorize that the relationships are </w:t>
+      </w:r>
+      <w:proofErr w:type="gramStart"/>
+      <w:r>
+        <w:t>more simple</w:t>
+      </w:r>
+      <w:proofErr w:type="gramEnd"/>
+      <w:r>
+        <w:t xml:space="preserve"> when just considering the nearest neighbors (window = 1) and so need fewer features to describe the data (size=50), whereas expanding the context (window = 10) required more features for good description (size=200). That being said, a feature vector size 25 was too low to give any meaningful results regardless of window size.</w:t>
+      </w:r>
+    </w:p>
+    <w:p/>
+    <w:p>
+      <w:r>
+        <w:t>However, we also found that the “perplexity” of the t-</w:t>
+      </w:r>
+      <w:proofErr w:type="spellStart"/>
+      <w:r>
+        <w:t>sne</w:t>
+      </w:r>
+      <w:proofErr w:type="spellEnd"/>
+      <w:r>
+        <w:t xml:space="preserve"> reduction made a huge difference in the understandability of the graph relations.</w:t>
+      </w:r>
+      <w:r>
+        <w:t xml:space="preserve"> For example, with (size = 50, window =1, and </w:t>
+      </w:r>
+      <w:proofErr w:type="spellStart"/>
+      <w:r>
+        <w:t>iter</w:t>
+      </w:r>
+      <w:proofErr w:type="spellEnd"/>
+      <w:r>
+        <w:t xml:space="preserve">=100), we get a much more clustered, meaningful graph with perplexity =10 rather than </w:t>
+      </w:r>
+      <w:r>
+        <w:t xml:space="preserve">perplexity = 30. However, with </w:t>
+      </w:r>
+      <w:r>
+        <w:t>(size = 200, window =5</w:t>
+      </w:r>
+      <w:r>
+        <w:t xml:space="preserve">, and </w:t>
+      </w:r>
+      <w:proofErr w:type="spellStart"/>
+      <w:r>
+        <w:t>iter</w:t>
+      </w:r>
+      <w:proofErr w:type="spellEnd"/>
+      <w:r>
+        <w:t>=100),</w:t>
+      </w:r>
+      <w:r>
+        <w:t xml:space="preserve"> the opposite is true.</w:t>
+      </w:r>
+    </w:p>
+    <w:p/>
+    <w:p>
+      <w:r>
+        <w:t xml:space="preserve">Overall, we think this data would be </w:t>
+      </w:r>
+      <w:r>
+        <w:t>easier</w:t>
+      </w:r>
+      <w:r>
+        <w:t xml:space="preserve"> to visualize by defining connections between nearest neighbors (say, the 5 most similar vectors are connected) and then doing some graph-based projection to 2D. This way you could see</w:t>
+      </w:r>
+      <w:bookmarkStart w:id="0" w:name="_GoBack"/>
+      <w:bookmarkEnd w:id="0"/>
+      <w:r>
+        <w:t xml:space="preserve"> which </w:t>
+      </w:r>
+      <w:r>
+        <w:t>skills were connected, because the t-</w:t>
+      </w:r>
+      <w:proofErr w:type="spellStart"/>
+      <w:r>
+        <w:t>sne</w:t>
+      </w:r>
+      <w:proofErr w:type="spellEnd"/>
+      <w:r>
+        <w:t xml:space="preserve"> optimization has many local minima that make it hard to discern underlying connections for this data.</w:t>
+      </w:r>
+    </w:p>
+    <w:p/>
+    <w:tbl>
+      <w:tblPr>
+        <w:tblStyle w:val="TableGrid"/>
+        <w:tblW w:w="0" w:type="auto"/>
+        <w:tblLook w:val="04A0" w:firstRow="1" w:lastRow="0" w:firstColumn="1" w:lastColumn="0" w:noHBand="0" w:noVBand="1"/>
+      </w:tblPr>
+      <w:tblGrid>
+        <w:gridCol w:w="865"/>
+        <w:gridCol w:w="1035"/>
+        <w:gridCol w:w="795"/>
+        <w:gridCol w:w="1350"/>
+        <w:gridCol w:w="5305"/>
+      </w:tblGrid>
+      <w:tr>
+        <w:tc>
+          <w:tcPr>
+            <w:tcW w:w="865" w:type="dxa"/>
+          </w:tcPr>
+          <w:p>
+            <w:r>
+              <w:t>Vector Size</w:t>
+            </w:r>
+          </w:p>
+        </w:tc>
+        <w:tc>
+          <w:tcPr>
+            <w:tcW w:w="1035" w:type="dxa"/>
+          </w:tcPr>
+          <w:p>
+            <w:r>
+              <w:t>Window</w:t>
+            </w:r>
+          </w:p>
+        </w:tc>
+        <w:tc>
+          <w:tcPr>
+            <w:tcW w:w="795" w:type="dxa"/>
+          </w:tcPr>
+          <w:p>
+            <w:r>
+              <w:t xml:space="preserve"># </w:t>
+            </w:r>
+            <w:proofErr w:type="spellStart"/>
+            <w:r>
+              <w:t>Iter</w:t>
+            </w:r>
+            <w:proofErr w:type="spellEnd"/>
+          </w:p>
+        </w:tc>
+        <w:tc>
+          <w:tcPr>
+            <w:tcW w:w="1350" w:type="dxa"/>
+          </w:tcPr>
+          <w:p>
+            <w:r>
+              <w:t>T-</w:t>
+            </w:r>
+            <w:proofErr w:type="spellStart"/>
+            <w:r>
+              <w:t>Sne</w:t>
+            </w:r>
+            <w:proofErr w:type="spellEnd"/>
+            <w:r>
+              <w:t xml:space="preserve"> Perplexity</w:t>
+            </w:r>
+          </w:p>
+        </w:tc>
+        <w:tc>
+          <w:tcPr>
+            <w:tcW w:w="5305" w:type="dxa"/>
+          </w:tcPr>
+          <w:p>
+            <w:r>
+              <w:t>Observations</w:t>
+            </w:r>
+          </w:p>
+        </w:tc>
+      </w:tr>
+      <w:tr>
+        <w:tc>
+          <w:tcPr>
+            <w:tcW w:w="865" w:type="dxa"/>
+          </w:tcPr>
+          <w:p>
+            <w:r>
+              <w:t>100</w:t>
+            </w:r>
+          </w:p>
+        </w:tc>
+        <w:tc>
+          <w:tcPr>
+            <w:tcW w:w="1035" w:type="dxa"/>
+          </w:tcPr>
+          <w:p>
+            <w:r>
+              <w:t>5</w:t>
+            </w:r>
+          </w:p>
+        </w:tc>
+        <w:tc>
+          <w:tcPr>
+            <w:tcW w:w="795" w:type="dxa"/>
+          </w:tcPr>
+          <w:p>
+            <w:r>
+              <w:t>30</w:t>
+            </w:r>
+          </w:p>
+        </w:tc>
+        <w:tc>
+          <w:tcPr>
+            <w:tcW w:w="1350" w:type="dxa"/>
+          </w:tcPr>
+          <w:p>
+            <w:r>
+              <w:t>30</w:t>
+            </w:r>
+          </w:p>
+        </w:tc>
+        <w:tc>
+          <w:tcPr>
+            <w:tcW w:w="5305" w:type="dxa"/>
+          </w:tcPr>
+          <w:p>
+            <w:r>
+              <w:t>Not clustered, but can observe groups:</w:t>
+            </w:r>
+          </w:p>
+          <w:p>
+            <w:pPr>
+              <w:pStyle w:val="ListParagraph"/>
+              <w:numPr>
+                <w:ilvl w:val="0"/>
+                <w:numId w:val="1"/>
+              </w:numPr>
+            </w:pPr>
+            <w:r>
+              <w:t xml:space="preserve">Plot types: box &amp; whisker, stem &amp; leaf, </w:t>
+            </w:r>
+            <w:proofErr w:type="spellStart"/>
+            <w:r>
+              <w:t>venn</w:t>
+            </w:r>
+            <w:proofErr w:type="spellEnd"/>
+            <w:r>
+              <w:t xml:space="preserve"> diagram</w:t>
+            </w:r>
+          </w:p>
+          <w:p>
+            <w:pPr>
+              <w:pStyle w:val="ListParagraph"/>
+              <w:numPr>
+                <w:ilvl w:val="0"/>
+                <w:numId w:val="1"/>
+              </w:numPr>
+            </w:pPr>
+            <w:r>
+              <w:t>Group of fraction-related topics</w:t>
+            </w:r>
+          </w:p>
+          <w:p>
+            <w:pPr>
+              <w:pStyle w:val="ListParagraph"/>
+              <w:numPr>
+                <w:ilvl w:val="0"/>
+                <w:numId w:val="1"/>
+              </w:numPr>
+            </w:pPr>
+            <w:r>
+              <w:t>Equation solving</w:t>
+            </w:r>
+          </w:p>
+        </w:tc>
+      </w:tr>
+      <w:tr>
+        <w:tc>
+          <w:tcPr>
+            <w:tcW w:w="865" w:type="dxa"/>
+          </w:tcPr>
+          <w:p>
+            <w:r>
+              <w:t>50</w:t>
+            </w:r>
+          </w:p>
+        </w:tc>
+        <w:tc>
+          <w:tcPr>
+            <w:tcW w:w="1035" w:type="dxa"/>
+          </w:tcPr>
+          <w:p>
+            <w:r>
+              <w:t>1</w:t>
+            </w:r>
+          </w:p>
+        </w:tc>
+        <w:tc>
+          <w:tcPr>
+            <w:tcW w:w="795" w:type="dxa"/>
+          </w:tcPr>
+          <w:p>
+            <w:r>
+              <w:t>30</w:t>
+            </w:r>
+          </w:p>
+        </w:tc>
+        <w:tc>
+          <w:tcPr>
+            <w:tcW w:w="1350" w:type="dxa"/>
+          </w:tcPr>
+          <w:p>
+            <w:r>
+              <w:t>30</w:t>
+            </w:r>
+          </w:p>
+        </w:tc>
+        <w:tc>
+          <w:tcPr>
+            <w:tcW w:w="5305" w:type="dxa"/>
+          </w:tcPr>
+          <w:p>
+            <w:r>
+              <w:t>Less meaningful clustering – hard to pick out groups</w:t>
+            </w:r>
+          </w:p>
+          <w:p>
+            <w:r>
+              <w:t>Spread out graph</w:t>
+            </w:r>
+          </w:p>
+        </w:tc>
+      </w:tr>
+      <w:tr>
+        <w:tc>
+          <w:tcPr>
+            <w:tcW w:w="865" w:type="dxa"/>
+          </w:tcPr>
+          <w:p>
+            <w:r>
+              <w:t>50</w:t>
+            </w:r>
+          </w:p>
+        </w:tc>
+        <w:tc>
+          <w:tcPr>
+            <w:tcW w:w="1035" w:type="dxa"/>
+          </w:tcPr>
+          <w:p>
+            <w:r>
+              <w:t>1</w:t>
+            </w:r>
+          </w:p>
+        </w:tc>
+        <w:tc>
+          <w:tcPr>
+            <w:tcW w:w="795" w:type="dxa"/>
+          </w:tcPr>
+          <w:p>
+            <w:r>
+              <w:t>100</w:t>
+            </w:r>
+          </w:p>
+        </w:tc>
+        <w:tc>
+          <w:tcPr>
+            <w:tcW w:w="1350" w:type="dxa"/>
+          </w:tcPr>
+          <w:p>
+            <w:r>
+              <w:t>30</w:t>
+            </w:r>
+          </w:p>
+        </w:tc>
+        <w:tc>
+          <w:tcPr>
+            <w:tcW w:w="5305" w:type="dxa"/>
+          </w:tcPr>
+          <w:p>
+            <w:r>
+              <w:t>Lots of spreading, but can still discern groups such as:</w:t>
+            </w:r>
+          </w:p>
+          <w:p>
+            <w:pPr>
+              <w:pStyle w:val="ListParagraph"/>
+              <w:numPr>
+                <w:ilvl w:val="0"/>
+                <w:numId w:val="1"/>
+              </w:numPr>
+            </w:pPr>
+            <w:r>
+              <w:t>Plot types (box &amp; whisker, stem &amp; leaf, circle graph, histogram as table)</w:t>
+            </w:r>
+          </w:p>
+          <w:p>
+            <w:pPr>
+              <w:pStyle w:val="ListParagraph"/>
+              <w:numPr>
+                <w:ilvl w:val="0"/>
+                <w:numId w:val="1"/>
+              </w:numPr>
+            </w:pPr>
+            <w:r>
+              <w:t>Fractions</w:t>
+            </w:r>
+          </w:p>
+          <w:p>
+            <w:pPr>
+              <w:pStyle w:val="ListParagraph"/>
+              <w:numPr>
+                <w:ilvl w:val="0"/>
+                <w:numId w:val="1"/>
+              </w:numPr>
+            </w:pPr>
+            <w:r>
+              <w:t>Linear equations</w:t>
+            </w:r>
+          </w:p>
+          <w:p>
+            <w:pPr>
+              <w:pStyle w:val="ListParagraph"/>
+              <w:numPr>
+                <w:ilvl w:val="0"/>
+                <w:numId w:val="1"/>
+              </w:numPr>
+            </w:pPr>
+            <w:r>
+              <w:t>Ordering</w:t>
+            </w:r>
+          </w:p>
+        </w:tc>
+      </w:tr>
+      <w:tr>
+        <w:tc>
+          <w:tcPr>
+            <w:tcW w:w="865" w:type="dxa"/>
+          </w:tcPr>
+          <w:p>
+            <w:r>
+              <w:t>50</w:t>
+            </w:r>
+          </w:p>
+        </w:tc>
+        <w:tc>
+          <w:tcPr>
+            <w:tcW w:w="1035" w:type="dxa"/>
+          </w:tcPr>
+          <w:p>
+            <w:r>
+              <w:t>1</w:t>
+            </w:r>
+          </w:p>
+        </w:tc>
+        <w:tc>
+          <w:tcPr>
+            <w:tcW w:w="795" w:type="dxa"/>
+          </w:tcPr>
+          <w:p>
+            <w:r>
+              <w:t>100</w:t>
+            </w:r>
+          </w:p>
+        </w:tc>
+        <w:tc>
+          <w:tcPr>
+            <w:tcW w:w="1350" w:type="dxa"/>
+          </w:tcPr>
+          <w:p>
+            <w:r>
+              <w:t>10</w:t>
+            </w:r>
+          </w:p>
+        </w:tc>
+        <w:tc>
+          <w:tcPr>
+            <w:tcW w:w="5305" w:type="dxa"/>
+          </w:tcPr>
+          <w:p>
+            <w:r>
+              <w:t xml:space="preserve">More </w:t>
+            </w:r>
+            <w:r>
+              <w:t>clustered g</w:t>
+            </w:r>
+            <w:r>
+              <w:t>roups, less random spreading. Groups:</w:t>
+            </w:r>
+          </w:p>
+          <w:p>
+            <w:pPr>
+              <w:pStyle w:val="ListParagraph"/>
+              <w:numPr>
+                <w:ilvl w:val="0"/>
+                <w:numId w:val="1"/>
+              </w:numPr>
+            </w:pPr>
+            <w:r>
+              <w:t xml:space="preserve">Fractions </w:t>
+            </w:r>
+          </w:p>
+          <w:p>
+            <w:pPr>
+              <w:pStyle w:val="ListParagraph"/>
+              <w:numPr>
+                <w:ilvl w:val="0"/>
+                <w:numId w:val="1"/>
+              </w:numPr>
+            </w:pPr>
+            <w:r>
+              <w:t>Angles</w:t>
+            </w:r>
+          </w:p>
+          <w:p>
+            <w:pPr>
+              <w:pStyle w:val="ListParagraph"/>
+              <w:numPr>
+                <w:ilvl w:val="0"/>
+                <w:numId w:val="1"/>
+              </w:numPr>
+            </w:pPr>
+            <w:r>
+              <w:t>Equation solving</w:t>
+            </w:r>
+          </w:p>
+          <w:p>
+            <w:pPr>
+              <w:pStyle w:val="ListParagraph"/>
+              <w:numPr>
+                <w:ilvl w:val="0"/>
+                <w:numId w:val="1"/>
+              </w:numPr>
+            </w:pPr>
+            <w:r>
+              <w:t>Plot types</w:t>
+            </w:r>
+          </w:p>
+        </w:tc>
+      </w:tr>
+      <w:tr>
+        <w:tc>
+          <w:tcPr>
+            <w:tcW w:w="865" w:type="dxa"/>
+          </w:tcPr>
+          <w:p>
+            <w:r>
+              <w:t>50</w:t>
+            </w:r>
+          </w:p>
+        </w:tc>
+        <w:tc>
+          <w:tcPr>
+            <w:tcW w:w="1035" w:type="dxa"/>
+          </w:tcPr>
+          <w:p>
+            <w:r>
+              <w:t>2</w:t>
+            </w:r>
+          </w:p>
+        </w:tc>
+        <w:tc>
+          <w:tcPr>
+            <w:tcW w:w="795" w:type="dxa"/>
+          </w:tcPr>
+          <w:p>
+            <w:r>
+              <w:t>100</w:t>
+            </w:r>
+          </w:p>
+        </w:tc>
+        <w:tc>
+          <w:tcPr>
+            <w:tcW w:w="1350" w:type="dxa"/>
+          </w:tcPr>
+          <w:p>
+            <w:r>
+              <w:t>30</w:t>
+            </w:r>
+          </w:p>
+        </w:tc>
+        <w:tc>
+          <w:tcPr>
+            <w:tcW w:w="5305" w:type="dxa"/>
+          </w:tcPr>
+          <w:p>
+            <w:r>
+              <w:t>Starting to get spreading again, but can see groups:</w:t>
+            </w:r>
+          </w:p>
+          <w:p>
+            <w:r>
+              <w:t>- Plots</w:t>
+            </w:r>
+          </w:p>
+          <w:p>
+            <w:r>
+              <w:t>- Some fractions (though some spread out)</w:t>
+            </w:r>
+          </w:p>
+          <w:p>
+            <w:r>
+              <w:t>- Mean, median, mode</w:t>
+            </w:r>
+          </w:p>
+          <w:p>
+            <w:r>
+              <w:t>- Area</w:t>
+            </w:r>
+          </w:p>
+        </w:tc>
+      </w:tr>
+      <w:tr>
+        <w:tc>
+          <w:tcPr>
+            <w:tcW w:w="865" w:type="dxa"/>
+          </w:tcPr>
+          <w:p>
+            <w:r>
+              <w:t>50</w:t>
+            </w:r>
+          </w:p>
+        </w:tc>
+        <w:tc>
+          <w:tcPr>
+            <w:tcW w:w="1035" w:type="dxa"/>
+          </w:tcPr>
+          <w:p>
+            <w:r>
+              <w:t>4</w:t>
+            </w:r>
+          </w:p>
+        </w:tc>
+        <w:tc>
+          <w:tcPr>
+            <w:tcW w:w="795" w:type="dxa"/>
+          </w:tcPr>
+          <w:p>
+            <w:r>
+              <w:t>100</w:t>
+            </w:r>
+          </w:p>
+        </w:tc>
+        <w:tc>
+          <w:tcPr>
+            <w:tcW w:w="1350" w:type="dxa"/>
+          </w:tcPr>
+          <w:p>
+            <w:r>
+              <w:t>30</w:t>
+            </w:r>
+          </w:p>
+        </w:tc>
+        <w:tc>
+          <w:tcPr>
+            <w:tcW w:w="5305" w:type="dxa"/>
+          </w:tcPr>
+          <w:p>
+            <w:r>
+              <w:t>Very little meaningful clustering</w:t>
+            </w:r>
+            <w:r>
+              <w:t xml:space="preserve"> or grouping</w:t>
+            </w:r>
+          </w:p>
+        </w:tc>
+      </w:tr>
+      <w:tr>
+        <w:tc>
+          <w:tcPr>
+            <w:tcW w:w="865" w:type="dxa"/>
+          </w:tcPr>
+          <w:p>
+            <w:r>
+              <w:t>50</w:t>
+            </w:r>
+          </w:p>
+        </w:tc>
+        <w:tc>
+          <w:tcPr>
+            <w:tcW w:w="1035" w:type="dxa"/>
+          </w:tcPr>
+          <w:p>
+            <w:r>
+              <w:t>5</w:t>
+            </w:r>
+          </w:p>
+        </w:tc>
+        <w:tc>
+          <w:tcPr>
+            <w:tcW w:w="795" w:type="dxa"/>
+          </w:tcPr>
+          <w:p>
+            <w:r>
+              <w:t>30</w:t>
+            </w:r>
+          </w:p>
+        </w:tc>
+        <w:tc>
+          <w:tcPr>
+            <w:tcW w:w="1350" w:type="dxa"/>
+          </w:tcPr>
+          <w:p>
+            <w:r>
+              <w:t>30</w:t>
+            </w:r>
+          </w:p>
+        </w:tc>
+        <w:tc>
+          <w:tcPr>
+            <w:tcW w:w="5305" w:type="dxa"/>
+          </w:tcPr>
+          <w:p>
+            <w:r>
+              <w:t>Very little meaningful clustering or grouping</w:t>
+            </w:r>
+          </w:p>
+        </w:tc>
+      </w:tr>
+      <w:tr>
+        <w:tc>
+          <w:tcPr>
+            <w:tcW w:w="865" w:type="dxa"/>
+          </w:tcPr>
+          <w:p>
+            <w:r>
+              <w:t>50</w:t>
+            </w:r>
+          </w:p>
+        </w:tc>
+        <w:tc>
+          <w:tcPr>
+            <w:tcW w:w="1035" w:type="dxa"/>
+          </w:tcPr>
+          <w:p>
+            <w:r>
+              <w:t>10</w:t>
+            </w:r>
+          </w:p>
+        </w:tc>
+        <w:tc>
+          <w:tcPr>
+            <w:tcW w:w="795" w:type="dxa"/>
+          </w:tcPr>
+          <w:p>
+            <w:r>
+              <w:t>100</w:t>
+            </w:r>
+          </w:p>
+        </w:tc>
+        <w:tc>
+          <w:tcPr>
+            <w:tcW w:w="1350" w:type="dxa"/>
+          </w:tcPr>
+          <w:p>
+            <w:r>
+              <w:t>30</w:t>
+            </w:r>
+          </w:p>
+        </w:tc>
+        <w:tc>
+          <w:tcPr>
+            <w:tcW w:w="5305" w:type="dxa"/>
+          </w:tcPr>
+          <w:p>
+            <w:r>
+              <w:t>Very little meaningful clustering or grouping</w:t>
+            </w:r>
+          </w:p>
+        </w:tc>
+      </w:tr>
+      <w:tr>
+        <w:tc>
+          <w:tcPr>
+            <w:tcW w:w="865" w:type="dxa"/>
+          </w:tcPr>
+          <w:p>
+            <w:r>
+              <w:t>25</w:t>
+            </w:r>
+          </w:p>
+        </w:tc>
+        <w:tc>
+          <w:tcPr>
+            <w:tcW w:w="1035" w:type="dxa"/>
+          </w:tcPr>
+          <w:p>
+            <w:r>
+              <w:t>5</w:t>
+            </w:r>
+          </w:p>
+        </w:tc>
+        <w:tc>
+          <w:tcPr>
+            <w:tcW w:w="795" w:type="dxa"/>
+          </w:tcPr>
+          <w:p>
+            <w:r>
+              <w:t>100</w:t>
+            </w:r>
+          </w:p>
+        </w:tc>
+        <w:tc>
+          <w:tcPr>
+            <w:tcW w:w="1350" w:type="dxa"/>
+          </w:tcPr>
+          <w:p>
+            <w:r>
+              <w:t>30</w:t>
+            </w:r>
+          </w:p>
+        </w:tc>
+        <w:tc>
+          <w:tcPr>
+            <w:tcW w:w="5305" w:type="dxa"/>
+          </w:tcPr>
+          <w:p>
+            <w:r>
+              <w:t>Extremely little meaningful clustering or grouping</w:t>
+            </w:r>
+          </w:p>
+          <w:p>
+            <w:r>
+              <w:t>Data is mostly clustered in one close blob in the center of the graph, and seems randomly mixed in that blob</w:t>
+            </w:r>
+          </w:p>
+        </w:tc>
+      </w:tr>
+      <w:tr>
+        <w:tc>
+          <w:tcPr>
+            <w:tcW w:w="865" w:type="dxa"/>
+          </w:tcPr>
+          <w:p>
+            <w:r>
+              <w:t>200</w:t>
+            </w:r>
+          </w:p>
+        </w:tc>
+        <w:tc>
+          <w:tcPr>
+            <w:tcW w:w="1035" w:type="dxa"/>
+          </w:tcPr>
+          <w:p>
+            <w:r>
+              <w:t>5</w:t>
+            </w:r>
+          </w:p>
+        </w:tc>
+        <w:tc>
+          <w:tcPr>
+            <w:tcW w:w="795" w:type="dxa"/>
+          </w:tcPr>
+          <w:p>
+            <w:r>
+              <w:t>100</w:t>
+            </w:r>
+          </w:p>
+        </w:tc>
+        <w:tc>
+          <w:tcPr>
+            <w:tcW w:w="1350" w:type="dxa"/>
+          </w:tcPr>
+          <w:p>
+            <w:r>
+              <w:t>30</w:t>
+            </w:r>
+          </w:p>
+        </w:tc>
+        <w:tc>
+          <w:tcPr>
+            <w:tcW w:w="5305" w:type="dxa"/>
+          </w:tcPr>
+          <w:p>
+            <w:r>
+              <w:t>Fairly spread out graph, but can still pick out groups:</w:t>
+            </w:r>
+          </w:p>
+          <w:p>
+            <w:pPr>
+              <w:pStyle w:val="ListParagraph"/>
+              <w:numPr>
+                <w:ilvl w:val="0"/>
+                <w:numId w:val="1"/>
+              </w:numPr>
+            </w:pPr>
+            <w:r>
+              <w:t>Ordering</w:t>
+            </w:r>
+          </w:p>
+          <w:p>
+            <w:pPr>
+              <w:pStyle w:val="ListParagraph"/>
+              <w:numPr>
+                <w:ilvl w:val="0"/>
+                <w:numId w:val="1"/>
+              </w:numPr>
+            </w:pPr>
+            <w:r>
+              <w:t>Plot types</w:t>
+            </w:r>
+          </w:p>
+          <w:p>
+            <w:pPr>
+              <w:pStyle w:val="ListParagraph"/>
+              <w:numPr>
+                <w:ilvl w:val="0"/>
+                <w:numId w:val="1"/>
+              </w:numPr>
+            </w:pPr>
+            <w:r>
+              <w:t>Solving systems of equations</w:t>
+            </w:r>
+          </w:p>
+        </w:tc>
+      </w:tr>
+      <w:tr>
+        <w:tc>
+          <w:tcPr>
+            <w:tcW w:w="865" w:type="dxa"/>
+          </w:tcPr>
+          <w:p>
+            <w:r>
+              <w:t>200</w:t>
+            </w:r>
+          </w:p>
+        </w:tc>
+        <w:tc>
+          <w:tcPr>
+            <w:tcW w:w="1035" w:type="dxa"/>
+          </w:tcPr>
+          <w:p>
+            <w:r>
+              <w:t>5</w:t>
+            </w:r>
+          </w:p>
+        </w:tc>
+        <w:tc>
+          <w:tcPr>
+            <w:tcW w:w="795" w:type="dxa"/>
+          </w:tcPr>
+          <w:p>
+            <w:r>
+              <w:t>100</w:t>
+            </w:r>
+          </w:p>
+        </w:tc>
+        <w:tc>
+          <w:tcPr>
+            <w:tcW w:w="1350" w:type="dxa"/>
+          </w:tcPr>
+          <w:p>
+            <w:r>
+              <w:t>10</w:t>
+            </w:r>
+          </w:p>
+        </w:tc>
+        <w:tc>
+          <w:tcPr>
+            <w:tcW w:w="5305" w:type="dxa"/>
+          </w:tcPr>
+          <w:p>
+            <w:r>
+              <w:t>Looks more clustered, and some small groups are discernable:</w:t>
+            </w:r>
+          </w:p>
+          <w:p>
+            <w:pPr>
+              <w:pStyle w:val="ListParagraph"/>
+              <w:numPr>
+                <w:ilvl w:val="0"/>
+                <w:numId w:val="1"/>
+              </w:numPr>
+            </w:pPr>
+            <w:r>
+              <w:t>Area &amp; shapes</w:t>
+            </w:r>
+          </w:p>
+          <w:p>
+            <w:pPr>
+              <w:pStyle w:val="ListParagraph"/>
+              <w:numPr>
+                <w:ilvl w:val="0"/>
+                <w:numId w:val="1"/>
+              </w:numPr>
+            </w:pPr>
+            <w:r>
+              <w:t>Some fractions</w:t>
+            </w:r>
+          </w:p>
+        </w:tc>
+      </w:tr>
+      <w:tr>
+        <w:trPr>
+          <w:trHeight w:val="251"/>
+        </w:trPr>
+        <w:tc>
+          <w:tcPr>
+            <w:tcW w:w="865" w:type="dxa"/>
+          </w:tcPr>
+          <w:p>
+            <w:r>
+              <w:t>200</w:t>
+            </w:r>
+          </w:p>
+        </w:tc>
+        <w:tc>
+          <w:tcPr>
+            <w:tcW w:w="1035" w:type="dxa"/>
+          </w:tcPr>
+          <w:p>
+            <w:r>
+              <w:t>1</w:t>
+            </w:r>
+          </w:p>
+        </w:tc>
+        <w:tc>
+          <w:tcPr>
+            <w:tcW w:w="795" w:type="dxa"/>
+          </w:tcPr>
+          <w:p>
+            <w:r>
+              <w:t>100</w:t>
+            </w:r>
+          </w:p>
+        </w:tc>
+        <w:tc>
+          <w:tcPr>
+            <w:tcW w:w="1350" w:type="dxa"/>
+          </w:tcPr>
+          <w:p>
+            <w:r>
+              <w:t>10</w:t>
+            </w:r>
+          </w:p>
+        </w:tc>
+        <w:tc>
+          <w:tcPr>
+            <w:tcW w:w="5305" w:type="dxa"/>
+          </w:tcPr>
+          <w:p>
+            <w:r>
+              <w:t>Fairly spread out and seemingly mixed, with a few groupings:</w:t>
+            </w:r>
+          </w:p>
+          <w:p>
+            <w:pPr>
+              <w:pStyle w:val="ListParagraph"/>
+              <w:numPr>
+                <w:ilvl w:val="0"/>
+                <w:numId w:val="1"/>
+              </w:numPr>
+            </w:pPr>
+            <w:r>
+              <w:t>Plot types (box &amp; whisker, circle graph, number line)</w:t>
+            </w:r>
+          </w:p>
+        </w:tc>
+      </w:tr>
+      <w:tr>
+        <w:trPr>
+          <w:trHeight w:val="251"/>
+        </w:trPr>
+        <w:tc>
+          <w:tcPr>
+            <w:tcW w:w="865" w:type="dxa"/>
+          </w:tcPr>
+          <w:p>
+            <w:r>
+              <w:t>200</w:t>
+            </w:r>
+          </w:p>
+        </w:tc>
+        <w:tc>
+          <w:tcPr>
+            <w:tcW w:w="1035" w:type="dxa"/>
+          </w:tcPr>
+          <w:p>
+            <w:r>
+              <w:t>10</w:t>
+            </w:r>
+          </w:p>
+        </w:tc>
+        <w:tc>
+          <w:tcPr>
+            <w:tcW w:w="795" w:type="dxa"/>
+          </w:tcPr>
+          <w:p>
+            <w:r>
+              <w:t>100</w:t>
+            </w:r>
+          </w:p>
+        </w:tc>
+        <w:tc>
+          <w:tcPr>
+            <w:tcW w:w="1350" w:type="dxa"/>
+          </w:tcPr>
+          <w:p>
+            <w:r>
+              <w:t>30</w:t>
+            </w:r>
+          </w:p>
+        </w:tc>
+        <w:tc>
+          <w:tcPr>
+            <w:tcW w:w="5305" w:type="dxa"/>
+          </w:tcPr>
+          <w:p>
+            <w:r>
+              <w:t>Still fairly spread, but can see many groups:</w:t>
+            </w:r>
+          </w:p>
+          <w:p>
+            <w:pPr>
+              <w:pStyle w:val="ListParagraph"/>
+              <w:numPr>
+                <w:ilvl w:val="0"/>
+                <w:numId w:val="1"/>
+              </w:numPr>
+            </w:pPr>
+            <w:r>
+              <w:t>Angle</w:t>
+            </w:r>
+          </w:p>
+          <w:p>
+            <w:pPr>
+              <w:pStyle w:val="ListParagraph"/>
+              <w:numPr>
+                <w:ilvl w:val="0"/>
+                <w:numId w:val="1"/>
+              </w:numPr>
+            </w:pPr>
+            <w:r>
+              <w:t>Area</w:t>
+            </w:r>
+          </w:p>
+          <w:p>
+            <w:pPr>
+              <w:pStyle w:val="ListParagraph"/>
+              <w:numPr>
+                <w:ilvl w:val="0"/>
+                <w:numId w:val="1"/>
+              </w:numPr>
+            </w:pPr>
+            <w:r>
+              <w:t xml:space="preserve">Plot types (box &amp; whisker, stem &amp; leaf, </w:t>
+            </w:r>
+            <w:proofErr w:type="spellStart"/>
+            <w:r>
+              <w:t>venn</w:t>
+            </w:r>
+            <w:proofErr w:type="spellEnd"/>
+            <w:r>
+              <w:t xml:space="preserve"> diagram)</w:t>
+            </w:r>
+          </w:p>
+          <w:p>
+            <w:pPr>
+              <w:pStyle w:val="ListParagraph"/>
+              <w:numPr>
+                <w:ilvl w:val="0"/>
+                <w:numId w:val="1"/>
+              </w:numPr>
+            </w:pPr>
+            <w:r>
+              <w:t>Equations</w:t>
+            </w:r>
+          </w:p>
+          <w:p>
+            <w:pPr>
+              <w:pStyle w:val="ListParagraph"/>
+              <w:numPr>
+                <w:ilvl w:val="0"/>
+                <w:numId w:val="1"/>
+              </w:numPr>
+            </w:pPr>
+            <w:r>
+              <w:t>Order of operations</w:t>
+            </w:r>
+          </w:p>
+        </w:tc>
+      </w:tr>
+    </w:tbl>
+    <w:p/>
+    <w:p/>
+    <w:p/>
+    <w:p>
       <w:r>
         <w:t xml:space="preserve">Word2Vec: </w:t>
       </w:r>
       <w:r>
-        <w:t>size=5</w:t>
+        <w:t>size=</w:t>
+      </w:r>
+      <w:r>
+        <w:t>50, window=1</w:t>
+      </w:r>
+      <w:r>
+        <w:t xml:space="preserve">, </w:t>
+      </w:r>
+      <w:proofErr w:type="spellStart"/>
+      <w:r>
+        <w:t>min_count</w:t>
+      </w:r>
+      <w:proofErr w:type="spellEnd"/>
+      <w:r>
+        <w:t xml:space="preserve">=10, workers=4, sg=1, </w:t>
+      </w:r>
+      <w:proofErr w:type="spellStart"/>
+      <w:r>
+        <w:t>iter</w:t>
+      </w:r>
+      <w:proofErr w:type="spellEnd"/>
+      <w:r>
+        <w:t>=30</w:t>
+      </w:r>
+    </w:p>
+    <w:p>
+      <w:r>
+        <w:t>T-</w:t>
+      </w:r>
+      <w:proofErr w:type="spellStart"/>
+      <w:r>
+        <w:t>Sne</w:t>
+      </w:r>
+      <w:proofErr w:type="spellEnd"/>
+      <w:r>
+        <w:t>: perplexity = 30</w:t>
+      </w:r>
+    </w:p>
+    <w:p>
+      <w:pPr>
+        <w:pStyle w:val="ListParagraph"/>
+        <w:numPr>
+          <w:ilvl w:val="0"/>
+          <w:numId w:val="1"/>
+        </w:numPr>
+      </w:pPr>
+      <w:r>
+        <w:t>Less meaningful clustering – hard to pick out groups</w:t>
+      </w:r>
+    </w:p>
+    <w:p>
+      <w:r>
+        <w:rPr>
+          <w:noProof/>
+        </w:rPr>
+        <w:drawing>
+          <wp:inline distT="0" distB="0" distL="0" distR="0" wp14:anchorId="2BE35BD9" wp14:editId="4C476760">
+            <wp:extent cx="5943600" cy="5524500"/>
+            <wp:effectExtent l="0" t="0" r="0" b="12700"/>
+            <wp:docPr id="3" name="Picture 3" descr="/Users/eckert/Desktop/Screen Shot 2017-09-28 at 9.38.16 PM.png"/>
+            <wp:cNvGraphicFramePr>
+              <a:graphicFrameLocks xmlns:a="http://schemas.openxmlformats.org/drawingml/2006/main" noChangeAspect="1"/>
+            </wp:cNvGraphicFramePr>
+            <a:graphic xmlns:a="http://schemas.openxmlformats.org/drawingml/2006/main">
+              <a:graphicData uri="http://schemas.openxmlformats.org/drawingml/2006/picture">
+                <pic:pic xmlns:pic="http://schemas.openxmlformats.org/drawingml/2006/picture">
+                  <pic:nvPicPr>
+                    <pic:cNvPr id="0" name="Picture 3" descr="/Users/eckert/Desktop/Screen Shot 2017-09-28 at 9.38.16 PM.png"/>
+                    <pic:cNvPicPr>
+                      <a:picLocks noChangeAspect="1" noChangeArrowheads="1"/>
+                    </pic:cNvPicPr>
+                  </pic:nvPicPr>
+                  <pic:blipFill>
+                    <a:blip r:embed="rId6">
+                      <a:extLst>
+                        <a:ext uri="{28A0092B-C50C-407E-A947-70E740481C1C}">
+                          <a14:useLocalDpi xmlns:a14="http://schemas.microsoft.com/office/drawing/2010/main" val="0"/>
+                        </a:ext>
+                      </a:extLst>
+                    </a:blip>
+                    <a:srcRect/>
+                    <a:stretch>
+                      <a:fillRect/>
+                    </a:stretch>
+                  </pic:blipFill>
+                  <pic:spPr bwMode="auto">
+                    <a:xfrm>
+                      <a:off x="0" y="0"/>
+                      <a:ext cx="5943600" cy="5524500"/>
+                    </a:xfrm>
+                    <a:prstGeom prst="rect">
+                      <a:avLst/>
+                    </a:prstGeom>
+                    <a:noFill/>
+                    <a:ln>
+                      <a:noFill/>
+                    </a:ln>
+                  </pic:spPr>
+                </pic:pic>
+              </a:graphicData>
+            </a:graphic>
+          </wp:inline>
+        </w:drawing>
+      </w:r>
+    </w:p>
+    <w:p/>
+    <w:p>
+      <w:r>
+        <w:t>Word2Vec: size=50, window=1</w:t>
+      </w:r>
+      <w:r>
+        <w:t xml:space="preserve">, </w:t>
+      </w:r>
+      <w:proofErr w:type="spellStart"/>
+      <w:r>
+        <w:t>min_c</w:t>
+      </w:r>
+      <w:r>
+        <w:t>ount</w:t>
+      </w:r>
+      <w:proofErr w:type="spellEnd"/>
+      <w:r>
+        <w:t xml:space="preserve">=10, workers=4, sg=1, </w:t>
+      </w:r>
+      <w:proofErr w:type="spellStart"/>
+      <w:r>
+        <w:t>iter</w:t>
+      </w:r>
+      <w:proofErr w:type="spellEnd"/>
+      <w:r>
+        <w:t>=10</w:t>
+      </w:r>
+      <w:r>
+        <w:t>0</w:t>
+      </w:r>
+    </w:p>
+    <w:p>
+      <w:r>
+        <w:t>T-</w:t>
+      </w:r>
+      <w:proofErr w:type="spellStart"/>
+      <w:r>
+        <w:t>Sne</w:t>
+      </w:r>
+      <w:proofErr w:type="spellEnd"/>
+      <w:r>
+        <w:t>: perplexity = 30</w:t>
+      </w:r>
+    </w:p>
+    <w:p/>
+    <w:p>
+      <w:r>
+        <w:t>Lots of spreading, but can still discern groups such as:</w:t>
+      </w:r>
+    </w:p>
+    <w:p>
+      <w:pPr>
+        <w:pStyle w:val="ListParagraph"/>
+        <w:numPr>
+          <w:ilvl w:val="0"/>
+          <w:numId w:val="1"/>
+        </w:numPr>
+      </w:pPr>
+      <w:r>
+        <w:t>Plot types (box &amp; whisker, stem &amp; leaf, circle graph, histogram as table)</w:t>
+      </w:r>
+    </w:p>
+    <w:p>
+      <w:pPr>
+        <w:pStyle w:val="ListParagraph"/>
+        <w:numPr>
+          <w:ilvl w:val="0"/>
+          <w:numId w:val="1"/>
+        </w:numPr>
+      </w:pPr>
+      <w:r>
+        <w:t>Fractions</w:t>
+      </w:r>
+    </w:p>
+    <w:p>
+      <w:pPr>
+        <w:pStyle w:val="ListParagraph"/>
+        <w:numPr>
+          <w:ilvl w:val="0"/>
+          <w:numId w:val="1"/>
+        </w:numPr>
+      </w:pPr>
+      <w:r>
+        <w:t>Linear equations</w:t>
+      </w:r>
+    </w:p>
+    <w:p>
+      <w:pPr>
+        <w:pStyle w:val="ListParagraph"/>
+        <w:numPr>
+          <w:ilvl w:val="0"/>
+          <w:numId w:val="1"/>
+        </w:numPr>
+      </w:pPr>
+      <w:r>
+        <w:t>Ordering</w:t>
+      </w:r>
+    </w:p>
+    <w:p>
+      <w:r>
+        <w:rPr>
+          <w:noProof/>
+        </w:rPr>
+        <w:drawing>
+          <wp:inline distT="0" distB="0" distL="0" distR="0" wp14:anchorId="6A55BC04" wp14:editId="761AE61A">
+            <wp:extent cx="5943600" cy="5410200"/>
+            <wp:effectExtent l="0" t="0" r="0" b="0"/>
+            <wp:docPr id="4" name="Picture 4" descr="/Users/eckert/Desktop/Screen Shot 2017-09-28 at 9.41.40 PM.png"/>
+            <wp:cNvGraphicFramePr>
+              <a:graphicFrameLocks xmlns:a="http://schemas.openxmlformats.org/drawingml/2006/main" noChangeAspect="1"/>
+            </wp:cNvGraphicFramePr>
+            <a:graphic xmlns:a="http://schemas.openxmlformats.org/drawingml/2006/main">
+              <a:graphicData uri="http://schemas.openxmlformats.org/drawingml/2006/picture">
+                <pic:pic xmlns:pic="http://schemas.openxmlformats.org/drawingml/2006/picture">
+                  <pic:nvPicPr>
+                    <pic:cNvPr id="0" name="Picture 4" descr="/Users/eckert/Desktop/Screen Shot 2017-09-28 at 9.41.40 PM.png"/>
+                    <pic:cNvPicPr>
+                      <a:picLocks noChangeAspect="1" noChangeArrowheads="1"/>
+                    </pic:cNvPicPr>
+                  </pic:nvPicPr>
+                  <pic:blipFill>
+                    <a:blip r:embed="rId7">
+                      <a:extLst>
+                        <a:ext uri="{28A0092B-C50C-407E-A947-70E740481C1C}">
+                          <a14:useLocalDpi xmlns:a14="http://schemas.microsoft.com/office/drawing/2010/main" val="0"/>
+                        </a:ext>
+                      </a:extLst>
+                    </a:blip>
+                    <a:srcRect/>
+                    <a:stretch>
+                      <a:fillRect/>
+                    </a:stretch>
+                  </pic:blipFill>
+                  <pic:spPr bwMode="auto">
+                    <a:xfrm>
+                      <a:off x="0" y="0"/>
+                      <a:ext cx="5943600" cy="5410200"/>
+                    </a:xfrm>
+                    <a:prstGeom prst="rect">
+                      <a:avLst/>
+                    </a:prstGeom>
+                    <a:noFill/>
+                    <a:ln>
+                      <a:noFill/>
+                    </a:ln>
+                  </pic:spPr>
+                </pic:pic>
+              </a:graphicData>
+            </a:graphic>
+          </wp:inline>
+        </w:drawing>
+      </w:r>
+    </w:p>
+    <w:p>
+      <w:r>
+        <w:t>Word2Vec: size=50, window=1</w:t>
+      </w:r>
+      <w:r>
+        <w:t xml:space="preserve">, </w:t>
+      </w:r>
+      <w:proofErr w:type="spellStart"/>
+      <w:r>
+        <w:t>min_c</w:t>
+      </w:r>
+      <w:r>
+        <w:t>ount</w:t>
+      </w:r>
+      <w:proofErr w:type="spellEnd"/>
+      <w:r>
+        <w:t xml:space="preserve">=10, workers=4, sg=1, </w:t>
+      </w:r>
+      <w:proofErr w:type="spellStart"/>
+      <w:r>
+        <w:t>iter</w:t>
+      </w:r>
+      <w:proofErr w:type="spellEnd"/>
+      <w:r>
+        <w:t>=10</w:t>
+      </w:r>
+      <w:r>
+        <w:t>0</w:t>
+      </w:r>
+    </w:p>
+    <w:p>
+      <w:r>
+        <w:t>T-</w:t>
+      </w:r>
+      <w:proofErr w:type="spellStart"/>
+      <w:r>
+        <w:t>Sne</w:t>
+      </w:r>
+      <w:proofErr w:type="spellEnd"/>
+      <w:r>
+        <w:t>: perplexity = 10</w:t>
+      </w:r>
+    </w:p>
+    <w:p/>
+    <w:p>
+      <w:r>
+        <w:t>More clustered g</w:t>
+      </w:r>
+      <w:r>
+        <w:t>roups:</w:t>
+      </w:r>
+    </w:p>
+    <w:p>
+      <w:pPr>
+        <w:pStyle w:val="ListParagraph"/>
+        <w:numPr>
+          <w:ilvl w:val="0"/>
+          <w:numId w:val="1"/>
+        </w:numPr>
+      </w:pPr>
+      <w:r>
+        <w:t>Fractions (top)</w:t>
+      </w:r>
+    </w:p>
+    <w:p>
+      <w:pPr>
+        <w:pStyle w:val="ListParagraph"/>
+        <w:numPr>
+          <w:ilvl w:val="0"/>
+          <w:numId w:val="1"/>
+        </w:numPr>
+      </w:pPr>
+      <w:r>
+        <w:t>Angles</w:t>
+      </w:r>
+    </w:p>
+    <w:p>
+      <w:pPr>
+        <w:pStyle w:val="ListParagraph"/>
+        <w:numPr>
+          <w:ilvl w:val="0"/>
+          <w:numId w:val="1"/>
+        </w:numPr>
+      </w:pPr>
+      <w:r>
+        <w:t>Equation solving</w:t>
+      </w:r>
+    </w:p>
+    <w:p>
+      <w:pPr>
+        <w:pStyle w:val="ListParagraph"/>
+        <w:numPr>
+          <w:ilvl w:val="0"/>
+          <w:numId w:val="1"/>
+        </w:numPr>
+      </w:pPr>
+      <w:r>
+        <w:t>Plot types</w:t>
+      </w:r>
+    </w:p>
+    <w:p>
+      <w:r>
+        <w:rPr>
+          <w:noProof/>
+        </w:rPr>
+        <w:drawing>
+          <wp:inline distT="0" distB="0" distL="0" distR="0" wp14:anchorId="00FA6EEE" wp14:editId="227E6120">
+            <wp:extent cx="5943600" cy="5575300"/>
+            <wp:effectExtent l="0" t="0" r="0" b="12700"/>
+            <wp:docPr id="5" name="Picture 5" descr="/Users/eckert/Desktop/Screen Shot 2017-09-28 at 9.48.09 PM.png"/>
+            <wp:cNvGraphicFramePr>
+              <a:graphicFrameLocks xmlns:a="http://schemas.openxmlformats.org/drawingml/2006/main" noChangeAspect="1"/>
+            </wp:cNvGraphicFramePr>
+            <a:graphic xmlns:a="http://schemas.openxmlformats.org/drawingml/2006/main">
+              <a:graphicData uri="http://schemas.openxmlformats.org/drawingml/2006/picture">
+                <pic:pic xmlns:pic="http://schemas.openxmlformats.org/drawingml/2006/picture">
+                  <pic:nvPicPr>
+                    <pic:cNvPr id="0" name="Picture 5" descr="/Users/eckert/Desktop/Screen Shot 2017-09-28 at 9.48.09 PM.png"/>
+                    <pic:cNvPicPr>
+                      <a:picLocks noChangeAspect="1" noChangeArrowheads="1"/>
+                    </pic:cNvPicPr>
+                  </pic:nvPicPr>
+                  <pic:blipFill>
+                    <a:blip r:embed="rId8">
+                      <a:extLst>
+                        <a:ext uri="{28A0092B-C50C-407E-A947-70E740481C1C}">
+                          <a14:useLocalDpi xmlns:a14="http://schemas.microsoft.com/office/drawing/2010/main" val="0"/>
+                        </a:ext>
+                      </a:extLst>
+                    </a:blip>
+                    <a:srcRect/>
+                    <a:stretch>
+                      <a:fillRect/>
+                    </a:stretch>
+                  </pic:blipFill>
+                  <pic:spPr bwMode="auto">
+                    <a:xfrm>
+                      <a:off x="0" y="0"/>
+                      <a:ext cx="5943600" cy="5575300"/>
+                    </a:xfrm>
+                    <a:prstGeom prst="rect">
+                      <a:avLst/>
+                    </a:prstGeom>
+                    <a:noFill/>
+                    <a:ln>
+                      <a:noFill/>
+                    </a:ln>
+                  </pic:spPr>
+                </pic:pic>
+              </a:graphicData>
+            </a:graphic>
+          </wp:inline>
+        </w:drawing>
+      </w:r>
+    </w:p>
+    <w:p>
+      <w:r>
+        <w:t>Word2Vec: size=50, window=2</w:t>
+      </w:r>
+      <w:r>
+        <w:t xml:space="preserve">, </w:t>
+      </w:r>
+      <w:proofErr w:type="spellStart"/>
+      <w:r>
+        <w:t>min_c</w:t>
+      </w:r>
+      <w:r>
+        <w:t>ount</w:t>
+      </w:r>
+      <w:proofErr w:type="spellEnd"/>
+      <w:r>
+        <w:t xml:space="preserve">=10, workers=4, sg=1, </w:t>
+      </w:r>
+      <w:proofErr w:type="spellStart"/>
+      <w:r>
+        <w:t>iter</w:t>
+      </w:r>
+      <w:proofErr w:type="spellEnd"/>
+      <w:r>
+        <w:t>=10</w:t>
+      </w:r>
+      <w:r>
+        <w:t>0</w:t>
+      </w:r>
+    </w:p>
+    <w:p>
+      <w:r>
+        <w:t>T-</w:t>
+      </w:r>
+      <w:proofErr w:type="spellStart"/>
+      <w:r>
+        <w:t>Sne</w:t>
+      </w:r>
+      <w:proofErr w:type="spellEnd"/>
+      <w:r>
+        <w:t>: perplexity = 30</w:t>
+      </w:r>
+    </w:p>
+    <w:p/>
+    <w:p>
+      <w:r>
+        <w:t>Starting to get spreading again, but can see g</w:t>
+      </w:r>
+      <w:r>
+        <w:t>roups:</w:t>
+      </w:r>
+    </w:p>
+    <w:p>
+      <w:r>
+        <w:t>- Plots</w:t>
+      </w:r>
+    </w:p>
+    <w:p>
+      <w:r>
+        <w:t>- Some fractions (though some spread out)</w:t>
+      </w:r>
+    </w:p>
+    <w:p>
+      <w:r>
+        <w:t>- Mean, median, mode</w:t>
+      </w:r>
+    </w:p>
+    <w:p>
+      <w:r>
+        <w:t>- Area</w:t>
+      </w:r>
+    </w:p>
+    <w:p/>
+    <w:p>
+      <w:r>
+        <w:rPr>
+          <w:noProof/>
+        </w:rPr>
+        <w:drawing>
+          <wp:inline distT="0" distB="0" distL="0" distR="0" wp14:anchorId="6560D919" wp14:editId="4F757C92">
+            <wp:extent cx="5943600" cy="5676900"/>
+            <wp:effectExtent l="0" t="0" r="0" b="12700"/>
+            <wp:docPr id="6" name="Picture 6" descr="/Users/eckert/Desktop/Screen Shot 2017-09-28 at 9.56.41 PM.png"/>
+            <wp:cNvGraphicFramePr>
+              <a:graphicFrameLocks xmlns:a="http://schemas.openxmlformats.org/drawingml/2006/main" noChangeAspect="1"/>
+            </wp:cNvGraphicFramePr>
+            <a:graphic xmlns:a="http://schemas.openxmlformats.org/drawingml/2006/main">
+              <a:graphicData uri="http://schemas.openxmlformats.org/drawingml/2006/picture">
+                <pic:pic xmlns:pic="http://schemas.openxmlformats.org/drawingml/2006/picture">
+                  <pic:nvPicPr>
+                    <pic:cNvPr id="0" name="Picture 6" descr="/Users/eckert/Desktop/Screen Shot 2017-09-28 at 9.56.41 PM.png"/>
+                    <pic:cNvPicPr>
+                      <a:picLocks noChangeAspect="1" noChangeArrowheads="1"/>
+                    </pic:cNvPicPr>
+                  </pic:nvPicPr>
+                  <pic:blipFill>
+                    <a:blip r:embed="rId9">
+                      <a:extLst>
+                        <a:ext uri="{28A0092B-C50C-407E-A947-70E740481C1C}">
+                          <a14:useLocalDpi xmlns:a14="http://schemas.microsoft.com/office/drawing/2010/main" val="0"/>
+                        </a:ext>
+                      </a:extLst>
+                    </a:blip>
+                    <a:srcRect/>
+                    <a:stretch>
+                      <a:fillRect/>
+                    </a:stretch>
+                  </pic:blipFill>
+                  <pic:spPr bwMode="auto">
+                    <a:xfrm>
+                      <a:off x="0" y="0"/>
+                      <a:ext cx="5943600" cy="5676900"/>
+                    </a:xfrm>
+                    <a:prstGeom prst="rect">
+                      <a:avLst/>
+                    </a:prstGeom>
+                    <a:noFill/>
+                    <a:ln>
+                      <a:noFill/>
+                    </a:ln>
+                  </pic:spPr>
+                </pic:pic>
+              </a:graphicData>
+            </a:graphic>
+          </wp:inline>
+        </w:drawing>
+      </w:r>
+    </w:p>
+    <w:p/>
+    <w:p/>
+    <w:p>
+      <w:r>
+        <w:t>Word2Vec: size=50, window=4</w:t>
+      </w:r>
+      <w:r>
+        <w:t xml:space="preserve">, </w:t>
+      </w:r>
+      <w:proofErr w:type="spellStart"/>
+      <w:r>
+        <w:t>min_c</w:t>
+      </w:r>
+      <w:r>
+        <w:t>ount</w:t>
+      </w:r>
+      <w:proofErr w:type="spellEnd"/>
+      <w:r>
+        <w:t xml:space="preserve">=10, workers=4, sg=1, </w:t>
+      </w:r>
+      <w:proofErr w:type="spellStart"/>
+      <w:r>
+        <w:t>iter</w:t>
+      </w:r>
+      <w:proofErr w:type="spellEnd"/>
+      <w:r>
+        <w:t>=10</w:t>
+      </w:r>
+      <w:r>
+        <w:t>0</w:t>
+      </w:r>
+    </w:p>
+    <w:p>
+      <w:r>
+        <w:t>T-</w:t>
+      </w:r>
+      <w:proofErr w:type="spellStart"/>
+      <w:r>
+        <w:t>Sne</w:t>
+      </w:r>
+      <w:proofErr w:type="spellEnd"/>
+      <w:r>
+        <w:t>: perplexity = 30</w:t>
+      </w:r>
+    </w:p>
+    <w:p>
+      <w:pPr>
+        <w:pStyle w:val="ListParagraph"/>
+        <w:numPr>
+          <w:ilvl w:val="0"/>
+          <w:numId w:val="1"/>
+        </w:numPr>
+      </w:pPr>
+      <w:r>
+        <w:t>Very little meaningful clustering</w:t>
+      </w:r>
+    </w:p>
+    <w:p>
+      <w:r>
+        <w:rPr>
+          <w:noProof/>
+        </w:rPr>
+        <w:drawing>
+          <wp:inline distT="0" distB="0" distL="0" distR="0" wp14:anchorId="6938BF29" wp14:editId="410A64BB">
+            <wp:extent cx="5930900" cy="5549900"/>
+            <wp:effectExtent l="0" t="0" r="12700" b="12700"/>
+            <wp:docPr id="7" name="Picture 7" descr="/Users/eckert/Desktop/Screen Shot 2017-09-28 at 9.59.50 PM.png"/>
+            <wp:cNvGraphicFramePr>
+              <a:graphicFrameLocks xmlns:a="http://schemas.openxmlformats.org/drawingml/2006/main" noChangeAspect="1"/>
+            </wp:cNvGraphicFramePr>
+            <a:graphic xmlns:a="http://schemas.openxmlformats.org/drawingml/2006/main">
+              <a:graphicData uri="http://schemas.openxmlformats.org/drawingml/2006/picture">
+                <pic:pic xmlns:pic="http://schemas.openxmlformats.org/drawingml/2006/picture">
+                  <pic:nvPicPr>
+                    <pic:cNvPr id="0" name="Picture 7" descr="/Users/eckert/Desktop/Screen Shot 2017-09-28 at 9.59.50 PM.png"/>
+                    <pic:cNvPicPr>
+                      <a:picLocks noChangeAspect="1" noChangeArrowheads="1"/>
+                    </pic:cNvPicPr>
+                  </pic:nvPicPr>
+                  <pic:blipFill>
+                    <a:blip r:embed="rId10">
+                      <a:extLst>
+                        <a:ext uri="{28A0092B-C50C-407E-A947-70E740481C1C}">
+                          <a14:useLocalDpi xmlns:a14="http://schemas.microsoft.com/office/drawing/2010/main" val="0"/>
+                        </a:ext>
+                      </a:extLst>
+                    </a:blip>
+                    <a:srcRect/>
+                    <a:stretch>
+                      <a:fillRect/>
+                    </a:stretch>
+                  </pic:blipFill>
+                  <pic:spPr bwMode="auto">
+                    <a:xfrm>
+                      <a:off x="0" y="0"/>
+                      <a:ext cx="5930900" cy="5549900"/>
+                    </a:xfrm>
+                    <a:prstGeom prst="rect">
+                      <a:avLst/>
+                    </a:prstGeom>
+                    <a:noFill/>
+                    <a:ln>
+                      <a:noFill/>
+                    </a:ln>
+                  </pic:spPr>
+                </pic:pic>
+              </a:graphicData>
+            </a:graphic>
+          </wp:inline>
+        </w:drawing>
+      </w:r>
+    </w:p>
+    <w:p>
+      <w:r>
+        <w:t>Word2Vec: size=5</w:t>
       </w:r>
       <w:r>
         <w:t xml:space="preserve">0, window=5, </w:t>
@@ -175,20 +2912,26 @@
         <w:t>: perplexity = 30</w:t>
       </w:r>
     </w:p>
+    <w:p>
+      <w:pPr>
+        <w:pStyle w:val="ListParagraph"/>
+        <w:numPr>
+          <w:ilvl w:val="0"/>
+          <w:numId w:val="1"/>
+        </w:numPr>
+      </w:pPr>
+      <w:r>
+        <w:t>Less meaningful clustering – hard to pick out groups</w:t>
+      </w:r>
+    </w:p>
     <w:p/>
     <w:p>
       <w:r>
-        <w:t>Less meaningful clustering</w:t>
-      </w:r>
-    </w:p>
-    <w:p>
-      <w:r>
         <w:rPr>
           <w:noProof/>
         </w:rPr>
-        <w:lastRenderedPageBreak/>
         <w:drawing>
-          <wp:inline distT="0" distB="0" distL="0" distR="0" wp14:anchorId="2BB39B7C" wp14:editId="2460AD41">
+          <wp:inline distT="0" distB="0" distL="0" distR="0" wp14:anchorId="043023D3" wp14:editId="60B17078">
             <wp:extent cx="5943600" cy="5448300"/>
             <wp:effectExtent l="0" t="0" r="0" b="12700"/>
             <wp:docPr id="2" name="Picture 2" descr="/Users/eckert/Desktop/Screen Shot 2017-09-28 at 9.33.45 PM.png"/>
@@ -205,7 +2948,7 @@
                     </pic:cNvPicPr>
                   </pic:nvPicPr>
                   <pic:blipFill>
-                    <a:blip r:embed="rId6">
+                    <a:blip r:embed="rId11">
                       <a:extLst>
                         <a:ext uri="{28A0092B-C50C-407E-A947-70E740481C1C}">
                           <a14:useLocalDpi xmlns:a14="http://schemas.microsoft.com/office/drawing/2010/main" val="0"/>
@@ -237,23 +2980,19 @@
         </w:drawing>
       </w:r>
     </w:p>
-    <w:p/>
-    <w:p>
-      <w:r>
-        <w:t xml:space="preserve">Word2Vec: </w:t>
-      </w:r>
-      <w:r>
-        <w:t>size=</w:t>
-      </w:r>
-      <w:r>
-        <w:t>50, window=1</w:t>
+    <w:p>
+      <w:r>
+        <w:t>Word2Vec: size=50, window=10</w:t>
       </w:r>
       <w:r>
         <w:t xml:space="preserve">, </w:t>
       </w:r>
       <w:proofErr w:type="spellStart"/>
       <w:r>
-        <w:t>min_count</w:t>
+        <w:t>min_c</w:t>
+      </w:r>
+      <w:r>
+        <w:t>ount</w:t>
       </w:r>
       <w:proofErr w:type="spellEnd"/>
       <w:r>
@@ -265,7 +3004,10 @@
       </w:r>
       <w:proofErr w:type="spellEnd"/>
       <w:r>
-        <w:t>=30</w:t>
+        <w:t>=10</w:t>
+      </w:r>
+      <w:r>
+        <w:t>0</w:t>
       </w:r>
     </w:p>
     <w:p>
@@ -279,636 +3021,6 @@
       <w:proofErr w:type="spellEnd"/>
       <w:r>
         <w:t>: perplexity = 30</w:t>
-      </w:r>
-    </w:p>
-    <w:p>
-      <w:r>
-        <w:rPr>
-          <w:noProof/>
-        </w:rPr>
-        <w:drawing>
-          <wp:inline distT="0" distB="0" distL="0" distR="0" wp14:anchorId="2BE35BD9" wp14:editId="4C476760">
-            <wp:extent cx="5943600" cy="5524500"/>
-            <wp:effectExtent l="0" t="0" r="0" b="12700"/>
-            <wp:docPr id="3" name="Picture 3" descr="/Users/eckert/Desktop/Screen Shot 2017-09-28 at 9.38.16 PM.png"/>
-            <wp:cNvGraphicFramePr>
-              <a:graphicFrameLocks xmlns:a="http://schemas.openxmlformats.org/drawingml/2006/main" noChangeAspect="1"/>
-            </wp:cNvGraphicFramePr>
-            <a:graphic xmlns:a="http://schemas.openxmlformats.org/drawingml/2006/main">
-              <a:graphicData uri="http://schemas.openxmlformats.org/drawingml/2006/picture">
-                <pic:pic xmlns:pic="http://schemas.openxmlformats.org/drawingml/2006/picture">
-                  <pic:nvPicPr>
-                    <pic:cNvPr id="0" name="Picture 3" descr="/Users/eckert/Desktop/Screen Shot 2017-09-28 at 9.38.16 PM.png"/>
-                    <pic:cNvPicPr>
-                      <a:picLocks noChangeAspect="1" noChangeArrowheads="1"/>
-                    </pic:cNvPicPr>
-                  </pic:nvPicPr>
-                  <pic:blipFill>
-                    <a:blip r:embed="rId7">
-                      <a:extLst>
-                        <a:ext uri="{28A0092B-C50C-407E-A947-70E740481C1C}">
-                          <a14:useLocalDpi xmlns:a14="http://schemas.microsoft.com/office/drawing/2010/main" val="0"/>
-                        </a:ext>
-                      </a:extLst>
-                    </a:blip>
-                    <a:srcRect/>
-                    <a:stretch>
-                      <a:fillRect/>
-                    </a:stretch>
-                  </pic:blipFill>
-                  <pic:spPr bwMode="auto">
-                    <a:xfrm>
-                      <a:off x="0" y="0"/>
-                      <a:ext cx="5943600" cy="5524500"/>
-                    </a:xfrm>
-                    <a:prstGeom prst="rect">
-                      <a:avLst/>
-                    </a:prstGeom>
-                    <a:noFill/>
-                    <a:ln>
-                      <a:noFill/>
-                    </a:ln>
-                  </pic:spPr>
-                </pic:pic>
-              </a:graphicData>
-            </a:graphic>
-          </wp:inline>
-        </w:drawing>
-      </w:r>
-    </w:p>
-    <w:p>
-      <w:r>
-        <w:t xml:space="preserve">Word2Vec: </w:t>
-      </w:r>
-      <w:r>
-        <w:t>size=50, window=1</w:t>
-      </w:r>
-      <w:r>
-        <w:t xml:space="preserve">, </w:t>
-      </w:r>
-      <w:proofErr w:type="spellStart"/>
-      <w:r>
-        <w:t>min_c</w:t>
-      </w:r>
-      <w:r>
-        <w:t>ount</w:t>
-      </w:r>
-      <w:proofErr w:type="spellEnd"/>
-      <w:r>
-        <w:t xml:space="preserve">=10, workers=4, sg=1, </w:t>
-      </w:r>
-      <w:proofErr w:type="spellStart"/>
-      <w:r>
-        <w:t>iter</w:t>
-      </w:r>
-      <w:proofErr w:type="spellEnd"/>
-      <w:r>
-        <w:t>=10</w:t>
-      </w:r>
-      <w:r>
-        <w:t>0</w:t>
-      </w:r>
-    </w:p>
-    <w:p>
-      <w:r>
-        <w:t>T-</w:t>
-      </w:r>
-      <w:proofErr w:type="spellStart"/>
-      <w:r>
-        <w:t>Sne</w:t>
-      </w:r>
-      <w:proofErr w:type="spellEnd"/>
-      <w:r>
-        <w:t>: perplexity = 30</w:t>
-      </w:r>
-    </w:p>
-    <w:p>
-      <w:pPr>
-        <w:pStyle w:val="ListParagraph"/>
-        <w:numPr>
-          <w:ilvl w:val="0"/>
-          <w:numId w:val="1"/>
-        </w:numPr>
-      </w:pPr>
-      <w:r>
-        <w:t>Less meaningful clustering</w:t>
-      </w:r>
-    </w:p>
-    <w:p>
-      <w:r>
-        <w:rPr>
-          <w:noProof/>
-        </w:rPr>
-        <w:drawing>
-          <wp:inline distT="0" distB="0" distL="0" distR="0" wp14:anchorId="6A55BC04" wp14:editId="761AE61A">
-            <wp:extent cx="5943600" cy="5410200"/>
-            <wp:effectExtent l="0" t="0" r="0" b="0"/>
-            <wp:docPr id="4" name="Picture 4" descr="/Users/eckert/Desktop/Screen Shot 2017-09-28 at 9.41.40 PM.png"/>
-            <wp:cNvGraphicFramePr>
-              <a:graphicFrameLocks xmlns:a="http://schemas.openxmlformats.org/drawingml/2006/main" noChangeAspect="1"/>
-            </wp:cNvGraphicFramePr>
-            <a:graphic xmlns:a="http://schemas.openxmlformats.org/drawingml/2006/main">
-              <a:graphicData uri="http://schemas.openxmlformats.org/drawingml/2006/picture">
-                <pic:pic xmlns:pic="http://schemas.openxmlformats.org/drawingml/2006/picture">
-                  <pic:nvPicPr>
-                    <pic:cNvPr id="0" name="Picture 4" descr="/Users/eckert/Desktop/Screen Shot 2017-09-28 at 9.41.40 PM.png"/>
-                    <pic:cNvPicPr>
-                      <a:picLocks noChangeAspect="1" noChangeArrowheads="1"/>
-                    </pic:cNvPicPr>
-                  </pic:nvPicPr>
-                  <pic:blipFill>
-                    <a:blip r:embed="rId8">
-                      <a:extLst>
-                        <a:ext uri="{28A0092B-C50C-407E-A947-70E740481C1C}">
-                          <a14:useLocalDpi xmlns:a14="http://schemas.microsoft.com/office/drawing/2010/main" val="0"/>
-                        </a:ext>
-                      </a:extLst>
-                    </a:blip>
-                    <a:srcRect/>
-                    <a:stretch>
-                      <a:fillRect/>
-                    </a:stretch>
-                  </pic:blipFill>
-                  <pic:spPr bwMode="auto">
-                    <a:xfrm>
-                      <a:off x="0" y="0"/>
-                      <a:ext cx="5943600" cy="5410200"/>
-                    </a:xfrm>
-                    <a:prstGeom prst="rect">
-                      <a:avLst/>
-                    </a:prstGeom>
-                    <a:noFill/>
-                    <a:ln>
-                      <a:noFill/>
-                    </a:ln>
-                  </pic:spPr>
-                </pic:pic>
-              </a:graphicData>
-            </a:graphic>
-          </wp:inline>
-        </w:drawing>
-      </w:r>
-    </w:p>
-    <w:p>
-      <w:r>
-        <w:t>Word2Vec: size=50, window=1</w:t>
-      </w:r>
-      <w:r>
-        <w:t xml:space="preserve">, </w:t>
-      </w:r>
-      <w:proofErr w:type="spellStart"/>
-      <w:r>
-        <w:t>min_c</w:t>
-      </w:r>
-      <w:r>
-        <w:t>ount</w:t>
-      </w:r>
-      <w:proofErr w:type="spellEnd"/>
-      <w:r>
-        <w:t xml:space="preserve">=10, workers=4, sg=1, </w:t>
-      </w:r>
-      <w:proofErr w:type="spellStart"/>
-      <w:r>
-        <w:t>iter</w:t>
-      </w:r>
-      <w:proofErr w:type="spellEnd"/>
-      <w:r>
-        <w:t>=10</w:t>
-      </w:r>
-      <w:r>
-        <w:t>0</w:t>
-      </w:r>
-    </w:p>
-    <w:p>
-      <w:r>
-        <w:t>T-</w:t>
-      </w:r>
-      <w:proofErr w:type="spellStart"/>
-      <w:r>
-        <w:t>Sne</w:t>
-      </w:r>
-      <w:proofErr w:type="spellEnd"/>
-      <w:r>
-        <w:t xml:space="preserve">: </w:t>
-      </w:r>
-      <w:r>
-        <w:t>perplexity = 1</w:t>
-      </w:r>
-      <w:r>
-        <w:t>0</w:t>
-      </w:r>
-    </w:p>
-    <w:p>
-      <w:pPr>
-        <w:pStyle w:val="ListParagraph"/>
-        <w:numPr>
-          <w:ilvl w:val="0"/>
-          <w:numId w:val="1"/>
-        </w:numPr>
-      </w:pPr>
-      <w:r>
-        <w:t>Groups:</w:t>
-      </w:r>
-    </w:p>
-    <w:p>
-      <w:pPr>
-        <w:pStyle w:val="ListParagraph"/>
-        <w:numPr>
-          <w:ilvl w:val="0"/>
-          <w:numId w:val="1"/>
-        </w:numPr>
-      </w:pPr>
-      <w:r>
-        <w:t>Fractions (top)</w:t>
-      </w:r>
-    </w:p>
-    <w:p>
-      <w:pPr>
-        <w:pStyle w:val="ListParagraph"/>
-        <w:numPr>
-          <w:ilvl w:val="0"/>
-          <w:numId w:val="1"/>
-        </w:numPr>
-      </w:pPr>
-      <w:r>
-        <w:t>Angles</w:t>
-      </w:r>
-    </w:p>
-    <w:p>
-      <w:pPr>
-        <w:pStyle w:val="ListParagraph"/>
-        <w:numPr>
-          <w:ilvl w:val="0"/>
-          <w:numId w:val="1"/>
-        </w:numPr>
-      </w:pPr>
-      <w:r>
-        <w:t>Equation solving</w:t>
-      </w:r>
-    </w:p>
-    <w:p>
-      <w:pPr>
-        <w:pStyle w:val="ListParagraph"/>
-        <w:numPr>
-          <w:ilvl w:val="0"/>
-          <w:numId w:val="1"/>
-        </w:numPr>
-      </w:pPr>
-      <w:r>
-        <w:t>Plot types</w:t>
-      </w:r>
-    </w:p>
-    <w:p>
-      <w:r>
-        <w:rPr>
-          <w:noProof/>
-        </w:rPr>
-        <w:drawing>
-          <wp:inline distT="0" distB="0" distL="0" distR="0" wp14:anchorId="00FA6EEE" wp14:editId="227E6120">
-            <wp:extent cx="5943600" cy="5575300"/>
-            <wp:effectExtent l="0" t="0" r="0" b="12700"/>
-            <wp:docPr id="5" name="Picture 5" descr="/Users/eckert/Desktop/Screen Shot 2017-09-28 at 9.48.09 PM.png"/>
-            <wp:cNvGraphicFramePr>
-              <a:graphicFrameLocks xmlns:a="http://schemas.openxmlformats.org/drawingml/2006/main" noChangeAspect="1"/>
-            </wp:cNvGraphicFramePr>
-            <a:graphic xmlns:a="http://schemas.openxmlformats.org/drawingml/2006/main">
-              <a:graphicData uri="http://schemas.openxmlformats.org/drawingml/2006/picture">
-                <pic:pic xmlns:pic="http://schemas.openxmlformats.org/drawingml/2006/picture">
-                  <pic:nvPicPr>
-                    <pic:cNvPr id="0" name="Picture 5" descr="/Users/eckert/Desktop/Screen Shot 2017-09-28 at 9.48.09 PM.png"/>
-                    <pic:cNvPicPr>
-                      <a:picLocks noChangeAspect="1" noChangeArrowheads="1"/>
-                    </pic:cNvPicPr>
-                  </pic:nvPicPr>
-                  <pic:blipFill>
-                    <a:blip r:embed="rId9">
-                      <a:extLst>
-                        <a:ext uri="{28A0092B-C50C-407E-A947-70E740481C1C}">
-                          <a14:useLocalDpi xmlns:a14="http://schemas.microsoft.com/office/drawing/2010/main" val="0"/>
-                        </a:ext>
-                      </a:extLst>
-                    </a:blip>
-                    <a:srcRect/>
-                    <a:stretch>
-                      <a:fillRect/>
-                    </a:stretch>
-                  </pic:blipFill>
-                  <pic:spPr bwMode="auto">
-                    <a:xfrm>
-                      <a:off x="0" y="0"/>
-                      <a:ext cx="5943600" cy="5575300"/>
-                    </a:xfrm>
-                    <a:prstGeom prst="rect">
-                      <a:avLst/>
-                    </a:prstGeom>
-                    <a:noFill/>
-                    <a:ln>
-                      <a:noFill/>
-                    </a:ln>
-                  </pic:spPr>
-                </pic:pic>
-              </a:graphicData>
-            </a:graphic>
-          </wp:inline>
-        </w:drawing>
-      </w:r>
-    </w:p>
-    <w:p>
-      <w:r>
-        <w:t xml:space="preserve">Word2Vec: </w:t>
-      </w:r>
-      <w:r>
-        <w:t>size=50, window=2</w:t>
-      </w:r>
-      <w:r>
-        <w:t xml:space="preserve">, </w:t>
-      </w:r>
-      <w:proofErr w:type="spellStart"/>
-      <w:r>
-        <w:t>min_c</w:t>
-      </w:r>
-      <w:r>
-        <w:t>ount</w:t>
-      </w:r>
-      <w:proofErr w:type="spellEnd"/>
-      <w:r>
-        <w:t xml:space="preserve">=10, workers=4, sg=1, </w:t>
-      </w:r>
-      <w:proofErr w:type="spellStart"/>
-      <w:r>
-        <w:t>iter</w:t>
-      </w:r>
-      <w:proofErr w:type="spellEnd"/>
-      <w:r>
-        <w:t>=10</w:t>
-      </w:r>
-      <w:r>
-        <w:t>0</w:t>
-      </w:r>
-    </w:p>
-    <w:p>
-      <w:r>
-        <w:t>T-</w:t>
-      </w:r>
-      <w:proofErr w:type="spellStart"/>
-      <w:r>
-        <w:t>Sne</w:t>
-      </w:r>
-      <w:proofErr w:type="spellEnd"/>
-      <w:r>
-        <w:t xml:space="preserve">: </w:t>
-      </w:r>
-      <w:r>
-        <w:t>perplexity = 3</w:t>
-      </w:r>
-      <w:r>
-        <w:t>0</w:t>
-      </w:r>
-    </w:p>
-    <w:p/>
-    <w:p>
-      <w:r>
-        <w:t>-Groups:</w:t>
-      </w:r>
-    </w:p>
-    <w:p>
-      <w:r>
-        <w:t>- Plots</w:t>
-      </w:r>
-    </w:p>
-    <w:p>
-      <w:r>
-        <w:t>- Some fractions (though some spread out)</w:t>
-      </w:r>
-    </w:p>
-    <w:p/>
-    <w:p>
-      <w:r>
-        <w:rPr>
-          <w:noProof/>
-        </w:rPr>
-        <w:drawing>
-          <wp:inline distT="0" distB="0" distL="0" distR="0" wp14:anchorId="6560D919" wp14:editId="4F757C92">
-            <wp:extent cx="5943600" cy="5676900"/>
-            <wp:effectExtent l="0" t="0" r="0" b="12700"/>
-            <wp:docPr id="6" name="Picture 6" descr="/Users/eckert/Desktop/Screen Shot 2017-09-28 at 9.56.41 PM.png"/>
-            <wp:cNvGraphicFramePr>
-              <a:graphicFrameLocks xmlns:a="http://schemas.openxmlformats.org/drawingml/2006/main" noChangeAspect="1"/>
-            </wp:cNvGraphicFramePr>
-            <a:graphic xmlns:a="http://schemas.openxmlformats.org/drawingml/2006/main">
-              <a:graphicData uri="http://schemas.openxmlformats.org/drawingml/2006/picture">
-                <pic:pic xmlns:pic="http://schemas.openxmlformats.org/drawingml/2006/picture">
-                  <pic:nvPicPr>
-                    <pic:cNvPr id="0" name="Picture 6" descr="/Users/eckert/Desktop/Screen Shot 2017-09-28 at 9.56.41 PM.png"/>
-                    <pic:cNvPicPr>
-                      <a:picLocks noChangeAspect="1" noChangeArrowheads="1"/>
-                    </pic:cNvPicPr>
-                  </pic:nvPicPr>
-                  <pic:blipFill>
-                    <a:blip r:embed="rId10">
-                      <a:extLst>
-                        <a:ext uri="{28A0092B-C50C-407E-A947-70E740481C1C}">
-                          <a14:useLocalDpi xmlns:a14="http://schemas.microsoft.com/office/drawing/2010/main" val="0"/>
-                        </a:ext>
-                      </a:extLst>
-                    </a:blip>
-                    <a:srcRect/>
-                    <a:stretch>
-                      <a:fillRect/>
-                    </a:stretch>
-                  </pic:blipFill>
-                  <pic:spPr bwMode="auto">
-                    <a:xfrm>
-                      <a:off x="0" y="0"/>
-                      <a:ext cx="5943600" cy="5676900"/>
-                    </a:xfrm>
-                    <a:prstGeom prst="rect">
-                      <a:avLst/>
-                    </a:prstGeom>
-                    <a:noFill/>
-                    <a:ln>
-                      <a:noFill/>
-                    </a:ln>
-                  </pic:spPr>
-                </pic:pic>
-              </a:graphicData>
-            </a:graphic>
-          </wp:inline>
-        </w:drawing>
-      </w:r>
-    </w:p>
-    <w:p/>
-    <w:p/>
-    <w:p>
-      <w:r>
-        <w:t xml:space="preserve">Word2Vec: </w:t>
-      </w:r>
-      <w:r>
-        <w:t>size=50, window=4</w:t>
-      </w:r>
-      <w:r>
-        <w:t xml:space="preserve">, </w:t>
-      </w:r>
-      <w:proofErr w:type="spellStart"/>
-      <w:r>
-        <w:t>min_c</w:t>
-      </w:r>
-      <w:r>
-        <w:t>ount</w:t>
-      </w:r>
-      <w:proofErr w:type="spellEnd"/>
-      <w:r>
-        <w:t xml:space="preserve">=10, workers=4, sg=1, </w:t>
-      </w:r>
-      <w:proofErr w:type="spellStart"/>
-      <w:r>
-        <w:t>iter</w:t>
-      </w:r>
-      <w:proofErr w:type="spellEnd"/>
-      <w:r>
-        <w:t>=10</w:t>
-      </w:r>
-      <w:r>
-        <w:t>0</w:t>
-      </w:r>
-    </w:p>
-    <w:p>
-      <w:r>
-        <w:t>T-</w:t>
-      </w:r>
-      <w:proofErr w:type="spellStart"/>
-      <w:r>
-        <w:t>Sne</w:t>
-      </w:r>
-      <w:proofErr w:type="spellEnd"/>
-      <w:r>
-        <w:t xml:space="preserve">: </w:t>
-      </w:r>
-      <w:r>
-        <w:t>perplexity = 3</w:t>
-      </w:r>
-      <w:r>
-        <w:t>0</w:t>
-      </w:r>
-    </w:p>
-    <w:p>
-      <w:pPr>
-        <w:pStyle w:val="ListParagraph"/>
-        <w:numPr>
-          <w:ilvl w:val="0"/>
-          <w:numId w:val="1"/>
-        </w:numPr>
-      </w:pPr>
-      <w:r>
-        <w:t>Very little meaningful clustering</w:t>
-      </w:r>
-    </w:p>
-    <w:p>
-      <w:r>
-        <w:rPr>
-          <w:noProof/>
-        </w:rPr>
-        <w:drawing>
-          <wp:inline distT="0" distB="0" distL="0" distR="0" wp14:anchorId="6938BF29" wp14:editId="410A64BB">
-            <wp:extent cx="5930900" cy="5549900"/>
-            <wp:effectExtent l="0" t="0" r="12700" b="12700"/>
-            <wp:docPr id="7" name="Picture 7" descr="/Users/eckert/Desktop/Screen Shot 2017-09-28 at 9.59.50 PM.png"/>
-            <wp:cNvGraphicFramePr>
-              <a:graphicFrameLocks xmlns:a="http://schemas.openxmlformats.org/drawingml/2006/main" noChangeAspect="1"/>
-            </wp:cNvGraphicFramePr>
-            <a:graphic xmlns:a="http://schemas.openxmlformats.org/drawingml/2006/main">
-              <a:graphicData uri="http://schemas.openxmlformats.org/drawingml/2006/picture">
-                <pic:pic xmlns:pic="http://schemas.openxmlformats.org/drawingml/2006/picture">
-                  <pic:nvPicPr>
-                    <pic:cNvPr id="0" name="Picture 7" descr="/Users/eckert/Desktop/Screen Shot 2017-09-28 at 9.59.50 PM.png"/>
-                    <pic:cNvPicPr>
-                      <a:picLocks noChangeAspect="1" noChangeArrowheads="1"/>
-                    </pic:cNvPicPr>
-                  </pic:nvPicPr>
-                  <pic:blipFill>
-                    <a:blip r:embed="rId11">
-                      <a:extLst>
-                        <a:ext uri="{28A0092B-C50C-407E-A947-70E740481C1C}">
-                          <a14:useLocalDpi xmlns:a14="http://schemas.microsoft.com/office/drawing/2010/main" val="0"/>
-                        </a:ext>
-                      </a:extLst>
-                    </a:blip>
-                    <a:srcRect/>
-                    <a:stretch>
-                      <a:fillRect/>
-                    </a:stretch>
-                  </pic:blipFill>
-                  <pic:spPr bwMode="auto">
-                    <a:xfrm>
-                      <a:off x="0" y="0"/>
-                      <a:ext cx="5930900" cy="5549900"/>
-                    </a:xfrm>
-                    <a:prstGeom prst="rect">
-                      <a:avLst/>
-                    </a:prstGeom>
-                    <a:noFill/>
-                    <a:ln>
-                      <a:noFill/>
-                    </a:ln>
-                  </pic:spPr>
-                </pic:pic>
-              </a:graphicData>
-            </a:graphic>
-          </wp:inline>
-        </w:drawing>
-      </w:r>
-    </w:p>
-    <w:p/>
-    <w:p>
-      <w:r>
-        <w:t>Word2Vec: size=50, window=1</w:t>
-      </w:r>
-      <w:r>
-        <w:t>0</w:t>
-      </w:r>
-      <w:r>
-        <w:t xml:space="preserve">, </w:t>
-      </w:r>
-      <w:proofErr w:type="spellStart"/>
-      <w:r>
-        <w:t>min_c</w:t>
-      </w:r>
-      <w:r>
-        <w:t>ount</w:t>
-      </w:r>
-      <w:proofErr w:type="spellEnd"/>
-      <w:r>
-        <w:t xml:space="preserve">=10, workers=4, sg=1, </w:t>
-      </w:r>
-      <w:proofErr w:type="spellStart"/>
-      <w:r>
-        <w:t>iter</w:t>
-      </w:r>
-      <w:proofErr w:type="spellEnd"/>
-      <w:r>
-        <w:t>=10</w:t>
-      </w:r>
-      <w:r>
-        <w:t>0</w:t>
-      </w:r>
-    </w:p>
-    <w:p>
-      <w:r>
-        <w:t>T-</w:t>
-      </w:r>
-      <w:proofErr w:type="spellStart"/>
-      <w:r>
-        <w:t>Sne</w:t>
-      </w:r>
-      <w:proofErr w:type="spellEnd"/>
-      <w:r>
-        <w:t xml:space="preserve">: </w:t>
-      </w:r>
-      <w:r>
-        <w:t>perplexity = 3</w:t>
-      </w:r>
-      <w:r>
-        <w:t>0</w:t>
       </w:r>
     </w:p>
     <w:p/>
@@ -982,10 +3094,7 @@
     <w:p/>
     <w:p>
       <w:r>
-        <w:t xml:space="preserve">Word2Vec: </w:t>
-      </w:r>
-      <w:r>
-        <w:t>size=25, window=5</w:t>
+        <w:t>Word2Vec: size=25, window=5</w:t>
       </w:r>
       <w:r>
         <w:t xml:space="preserve">, </w:t>
@@ -1096,13 +3205,7 @@
     <w:p/>
     <w:p>
       <w:r>
-        <w:t xml:space="preserve">Word2Vec: </w:t>
-      </w:r>
-      <w:r>
-        <w:t>size=200</w:t>
-      </w:r>
-      <w:r>
-        <w:t>, window=5</w:t>
+        <w:t>Word2Vec: size=200, window=5</w:t>
       </w:r>
       <w:r>
         <w:t xml:space="preserve">, </w:t>
@@ -1140,16 +3243,18 @@
       </w:r>
       <w:proofErr w:type="spellEnd"/>
       <w:r>
-        <w:t xml:space="preserve">: </w:t>
-      </w:r>
-      <w:r>
-        <w:t>perplexity = 3</w:t>
-      </w:r>
-      <w:r>
-        <w:t>0</w:t>
+        <w:t>: perplexity = 30</w:t>
       </w:r>
     </w:p>
     <w:p/>
+    <w:p>
+      <w:r>
+        <w:t>Fairly spread out graph, but can still pick out g</w:t>
+      </w:r>
+      <w:r>
+        <w:t>roups:</w:t>
+      </w:r>
+    </w:p>
     <w:p>
       <w:pPr>
         <w:pStyle w:val="ListParagraph"/>
@@ -1159,7 +3264,7 @@
         </w:numPr>
       </w:pPr>
       <w:r>
-        <w:t>Groups:</w:t>
+        <w:t>Ordering</w:t>
       </w:r>
     </w:p>
     <w:p>
@@ -1171,7 +3276,7 @@
         </w:numPr>
       </w:pPr>
       <w:r>
-        <w:t>Ordering</w:t>
+        <w:t>Plot types</w:t>
       </w:r>
     </w:p>
     <w:p>
@@ -1183,15 +3288,7 @@
         </w:numPr>
       </w:pPr>
       <w:r>
-        <w:t>Plots</w:t>
-      </w:r>
-    </w:p>
-    <w:p>
-      <w:pPr>
-        <w:pStyle w:val="ListParagraph"/>
-      </w:pPr>
-      <w:r>
-        <w:t>But fairly spread</w:t>
+        <w:t>Solving systems of equations</w:t>
       </w:r>
     </w:p>
     <w:p/>
@@ -1254,13 +3351,7 @@
     </w:p>
     <w:p>
       <w:r>
-        <w:t xml:space="preserve">Word2Vec: </w:t>
-      </w:r>
-      <w:r>
-        <w:t>size=200</w:t>
-      </w:r>
-      <w:r>
-        <w:t>, window=5</w:t>
+        <w:t>Word2Vec: size=200, window=5</w:t>
       </w:r>
       <w:r>
         <w:t xml:space="preserve">, </w:t>
@@ -1302,7 +3393,11 @@
       </w:r>
     </w:p>
     <w:p/>
-    <w:p/>
+    <w:p>
+      <w:r>
+        <w:t>Looks more clustered, and some small groups are discernable:</w:t>
+      </w:r>
+    </w:p>
     <w:p>
       <w:pPr>
         <w:pStyle w:val="ListParagraph"/>
@@ -1312,9 +3407,23 @@
         </w:numPr>
       </w:pPr>
       <w:r>
-        <w:t>meh</w:t>
-      </w:r>
-    </w:p>
+        <w:t>Area &amp; shapes</w:t>
+      </w:r>
+    </w:p>
+    <w:p>
+      <w:pPr>
+        <w:pStyle w:val="ListParagraph"/>
+        <w:numPr>
+          <w:ilvl w:val="0"/>
+          <w:numId w:val="1"/>
+        </w:numPr>
+      </w:pPr>
+      <w:r>
+        <w:t>Some fractions</w:t>
+      </w:r>
+    </w:p>
+    <w:p/>
+    <w:p/>
     <w:p>
       <w:r>
         <w:rPr>
@@ -1373,10 +3482,7 @@
     <w:p/>
     <w:p>
       <w:r>
-        <w:t xml:space="preserve">Word2Vec: </w:t>
-      </w:r>
-      <w:r>
-        <w:t>size=200, window=1</w:t>
+        <w:t>Word2Vec: size=200, window=1</w:t>
       </w:r>
       <w:r>
         <w:t xml:space="preserve">, </w:t>
@@ -1420,7 +3526,7 @@
     <w:p/>
     <w:p>
       <w:r>
-        <w:t>Groups:</w:t>
+        <w:t>Fairly spread out and seemingly mixed, with a few groupings:</w:t>
       </w:r>
     </w:p>
     <w:p>
@@ -1432,16 +3538,12 @@
         </w:numPr>
       </w:pPr>
       <w:r>
-        <w:t>plots</w:t>
-      </w:r>
-    </w:p>
-    <w:p>
-      <w:pPr>
-        <w:pStyle w:val="ListParagraph"/>
-        <w:numPr>
-          <w:ilvl w:val="0"/>
-          <w:numId w:val="1"/>
-        </w:numPr>
+        <w:t>Plot types (box &amp; whisker, circle graph, number line)</w:t>
+      </w:r>
+    </w:p>
+    <w:p>
+      <w:pPr>
+        <w:ind w:left="360"/>
       </w:pPr>
     </w:p>
     <w:p>
@@ -1502,10 +3604,7 @@
     <w:p/>
     <w:p>
       <w:r>
-        <w:t xml:space="preserve">Word2Vec: </w:t>
-      </w:r>
-      <w:r>
-        <w:t>size=200, window=10</w:t>
+        <w:t>Word2Vec: size=200, window=10</w:t>
       </w:r>
       <w:r>
         <w:t xml:space="preserve">, </w:t>
@@ -1543,18 +3642,20 @@
       </w:r>
       <w:proofErr w:type="spellEnd"/>
       <w:r>
-        <w:t xml:space="preserve">: </w:t>
-      </w:r>
-      <w:r>
-        <w:t>perplexity = 3</w:t>
-      </w:r>
-      <w:r>
-        <w:t>0</w:t>
-      </w:r>
-    </w:p>
-    <w:p>
-      <w:r>
-        <w:t xml:space="preserve"> Groups:</w:t>
+        <w:t>: perplexity = 30</w:t>
+      </w:r>
+    </w:p>
+    <w:p>
+      <w:r>
+        <w:t xml:space="preserve"> </w:t>
+      </w:r>
+    </w:p>
+    <w:p>
+      <w:r>
+        <w:t>Still fairly spread, but can see many g</w:t>
+      </w:r>
+      <w:r>
+        <w:t>roups:</w:t>
       </w:r>
     </w:p>
     <w:p>
@@ -1590,7 +3691,15 @@
         </w:numPr>
       </w:pPr>
       <w:r>
-        <w:t>Plots</w:t>
+        <w:t xml:space="preserve">Plot types (box &amp; whisker, stem &amp; leaf, </w:t>
+      </w:r>
+      <w:proofErr w:type="spellStart"/>
+      <w:r>
+        <w:t>venn</w:t>
+      </w:r>
+      <w:proofErr w:type="spellEnd"/>
+      <w:r>
+        <w:t xml:space="preserve"> diagram)</w:t>
       </w:r>
     </w:p>
     <w:p>
@@ -1616,8 +3725,11 @@
       <w:r>
         <w:t>Order of operations</w:t>
       </w:r>
-      <w:bookmarkStart w:id="0" w:name="_GoBack"/>
-      <w:bookmarkEnd w:id="0"/>
+    </w:p>
+    <w:p>
+      <w:pPr>
+        <w:pStyle w:val="ListParagraph"/>
+      </w:pPr>
     </w:p>
     <w:p>
       <w:r>
@@ -1693,6 +3805,207 @@
 <file path=word/numbering.xml><?xml version="1.0" encoding="utf-8"?>
 <w:numbering xmlns:wpc="http://schemas.microsoft.com/office/word/2010/wordprocessingCanvas" xmlns:mo="http://schemas.microsoft.com/office/mac/office/2008/main" xmlns:mc="http://schemas.openxmlformats.org/markup-compatibility/2006" xmlns:mv="urn:schemas-microsoft-com:mac:vml" xmlns:o="urn:schemas-microsoft-com:office:office" xmlns:r="http://schemas.openxmlformats.org/officeDocument/2006/relationships" xmlns:m="http://schemas.openxmlformats.org/officeDocument/2006/math" xmlns:v="urn:schemas-microsoft-com:vml" xmlns:wp14="http://schemas.microsoft.com/office/word/2010/wordprocessingDrawing" xmlns:wp="http://schemas.openxmlformats.org/drawingml/2006/wordprocessingDrawing" xmlns:w10="urn:schemas-microsoft-com:office:word" xmlns:w="http://schemas.openxmlformats.org/wordprocessingml/2006/main" xmlns:w14="http://schemas.microsoft.com/office/word/2010/wordml" xmlns:w15="http://schemas.microsoft.com/office/word/2012/wordml" xmlns:wpg="http://schemas.microsoft.com/office/word/2010/wordprocessingGroup" xmlns:wpi="http://schemas.microsoft.com/office/word/2010/wordprocessingInk" xmlns:wne="http://schemas.microsoft.com/office/word/2006/wordml" xmlns:wps="http://schemas.microsoft.com/office/word/2010/wordprocessingShape" mc:Ignorable="w14 w15 wp14">
   <w:abstractNum w:abstractNumId="0">
+    <w:nsid w:val="597778C8"/>
+    <w:multiLevelType w:val="hybridMultilevel"/>
+    <w:tmpl w:val="BAE80B32"/>
+    <w:lvl w:ilvl="0" w:tplc="0409000F">
+      <w:start w:val="1"/>
+      <w:numFmt w:val="decimal"/>
+      <w:lvlText w:val="%1."/>
+      <w:lvlJc w:val="left"/>
+      <w:pPr>
+        <w:ind w:left="720" w:hanging="360"/>
+      </w:pPr>
+      <w:rPr>
+        <w:rFonts w:hint="default"/>
+      </w:rPr>
+    </w:lvl>
+    <w:lvl w:ilvl="1" w:tplc="04090019" w:tentative="1">
+      <w:start w:val="1"/>
+      <w:numFmt w:val="lowerLetter"/>
+      <w:lvlText w:val="%2."/>
+      <w:lvlJc w:val="left"/>
+      <w:pPr>
+        <w:ind w:left="1440" w:hanging="360"/>
+      </w:pPr>
+    </w:lvl>
+    <w:lvl w:ilvl="2" w:tplc="0409001B" w:tentative="1">
+      <w:start w:val="1"/>
+      <w:numFmt w:val="lowerRoman"/>
+      <w:lvlText w:val="%3."/>
+      <w:lvlJc w:val="right"/>
+      <w:pPr>
+        <w:ind w:left="2160" w:hanging="180"/>
+      </w:pPr>
+    </w:lvl>
+    <w:lvl w:ilvl="3" w:tplc="0409000F" w:tentative="1">
+      <w:start w:val="1"/>
+      <w:numFmt w:val="decimal"/>
+      <w:lvlText w:val="%4."/>
+      <w:lvlJc w:val="left"/>
+      <w:pPr>
+        <w:ind w:left="2880" w:hanging="360"/>
+      </w:pPr>
+    </w:lvl>
+    <w:lvl w:ilvl="4" w:tplc="04090019" w:tentative="1">
+      <w:start w:val="1"/>
+      <w:numFmt w:val="lowerLetter"/>
+      <w:lvlText w:val="%5."/>
+      <w:lvlJc w:val="left"/>
+      <w:pPr>
+        <w:ind w:left="3600" w:hanging="360"/>
+      </w:pPr>
+    </w:lvl>
+    <w:lvl w:ilvl="5" w:tplc="0409001B" w:tentative="1">
+      <w:start w:val="1"/>
+      <w:numFmt w:val="lowerRoman"/>
+      <w:lvlText w:val="%6."/>
+      <w:lvlJc w:val="right"/>
+      <w:pPr>
+        <w:ind w:left="4320" w:hanging="180"/>
+      </w:pPr>
+    </w:lvl>
+    <w:lvl w:ilvl="6" w:tplc="0409000F" w:tentative="1">
+      <w:start w:val="1"/>
+      <w:numFmt w:val="decimal"/>
+      <w:lvlText w:val="%7."/>
+      <w:lvlJc w:val="left"/>
+      <w:pPr>
+        <w:ind w:left="5040" w:hanging="360"/>
+      </w:pPr>
+    </w:lvl>
+    <w:lvl w:ilvl="7" w:tplc="04090019" w:tentative="1">
+      <w:start w:val="1"/>
+      <w:numFmt w:val="lowerLetter"/>
+      <w:lvlText w:val="%8."/>
+      <w:lvlJc w:val="left"/>
+      <w:pPr>
+        <w:ind w:left="5760" w:hanging="360"/>
+      </w:pPr>
+    </w:lvl>
+    <w:lvl w:ilvl="8" w:tplc="0409001B" w:tentative="1">
+      <w:start w:val="1"/>
+      <w:numFmt w:val="lowerRoman"/>
+      <w:lvlText w:val="%9."/>
+      <w:lvlJc w:val="right"/>
+      <w:pPr>
+        <w:ind w:left="6480" w:hanging="180"/>
+      </w:pPr>
+    </w:lvl>
+  </w:abstractNum>
+  <w:abstractNum w:abstractNumId="1">
+    <w:nsid w:val="5FC129C1"/>
+    <w:multiLevelType w:val="hybridMultilevel"/>
+    <w:tmpl w:val="5B789EE6"/>
+    <w:lvl w:ilvl="0" w:tplc="04090001">
+      <w:numFmt w:val="bullet"/>
+      <w:lvlText w:val=""/>
+      <w:lvlJc w:val="left"/>
+      <w:pPr>
+        <w:ind w:left="720" w:hanging="360"/>
+      </w:pPr>
+      <w:rPr>
+        <w:rFonts w:ascii="Symbol" w:eastAsia="Times New Roman" w:hAnsi="Symbol" w:cs="Times New Roman" w:hint="default"/>
+      </w:rPr>
+    </w:lvl>
+    <w:lvl w:ilvl="1" w:tplc="04090003" w:tentative="1">
+      <w:start w:val="1"/>
+      <w:numFmt w:val="bullet"/>
+      <w:lvlText w:val="o"/>
+      <w:lvlJc w:val="left"/>
+      <w:pPr>
+        <w:ind w:left="1440" w:hanging="360"/>
+      </w:pPr>
+      <w:rPr>
+        <w:rFonts w:ascii="Courier New" w:hAnsi="Courier New" w:cs="Courier New" w:hint="default"/>
+      </w:rPr>
+    </w:lvl>
+    <w:lvl w:ilvl="2" w:tplc="04090005" w:tentative="1">
+      <w:start w:val="1"/>
+      <w:numFmt w:val="bullet"/>
+      <w:lvlText w:val=""/>
+      <w:lvlJc w:val="left"/>
+      <w:pPr>
+        <w:ind w:left="2160" w:hanging="360"/>
+      </w:pPr>
+      <w:rPr>
+        <w:rFonts w:ascii="Wingdings" w:hAnsi="Wingdings" w:hint="default"/>
+      </w:rPr>
+    </w:lvl>
+    <w:lvl w:ilvl="3" w:tplc="04090001" w:tentative="1">
+      <w:start w:val="1"/>
+      <w:numFmt w:val="bullet"/>
+      <w:lvlText w:val=""/>
+      <w:lvlJc w:val="left"/>
+      <w:pPr>
+        <w:ind w:left="2880" w:hanging="360"/>
+      </w:pPr>
+      <w:rPr>
+        <w:rFonts w:ascii="Symbol" w:hAnsi="Symbol" w:hint="default"/>
+      </w:rPr>
+    </w:lvl>
+    <w:lvl w:ilvl="4" w:tplc="04090003" w:tentative="1">
+      <w:start w:val="1"/>
+      <w:numFmt w:val="bullet"/>
+      <w:lvlText w:val="o"/>
+      <w:lvlJc w:val="left"/>
+      <w:pPr>
+        <w:ind w:left="3600" w:hanging="360"/>
+      </w:pPr>
+      <w:rPr>
+        <w:rFonts w:ascii="Courier New" w:hAnsi="Courier New" w:cs="Courier New" w:hint="default"/>
+      </w:rPr>
+    </w:lvl>
+    <w:lvl w:ilvl="5" w:tplc="04090005" w:tentative="1">
+      <w:start w:val="1"/>
+      <w:numFmt w:val="bullet"/>
+      <w:lvlText w:val=""/>
+      <w:lvlJc w:val="left"/>
+      <w:pPr>
+        <w:ind w:left="4320" w:hanging="360"/>
+      </w:pPr>
+      <w:rPr>
+        <w:rFonts w:ascii="Wingdings" w:hAnsi="Wingdings" w:hint="default"/>
+      </w:rPr>
+    </w:lvl>
+    <w:lvl w:ilvl="6" w:tplc="04090001" w:tentative="1">
+      <w:start w:val="1"/>
+      <w:numFmt w:val="bullet"/>
+      <w:lvlText w:val=""/>
+      <w:lvlJc w:val="left"/>
+      <w:pPr>
+        <w:ind w:left="5040" w:hanging="360"/>
+      </w:pPr>
+      <w:rPr>
+        <w:rFonts w:ascii="Symbol" w:hAnsi="Symbol" w:hint="default"/>
+      </w:rPr>
+    </w:lvl>
+    <w:lvl w:ilvl="7" w:tplc="04090003" w:tentative="1">
+      <w:start w:val="1"/>
+      <w:numFmt w:val="bullet"/>
+      <w:lvlText w:val="o"/>
+      <w:lvlJc w:val="left"/>
+      <w:pPr>
+        <w:ind w:left="5760" w:hanging="360"/>
+      </w:pPr>
+      <w:rPr>
+        <w:rFonts w:ascii="Courier New" w:hAnsi="Courier New" w:cs="Courier New" w:hint="default"/>
+      </w:rPr>
+    </w:lvl>
+    <w:lvl w:ilvl="8" w:tplc="04090005" w:tentative="1">
+      <w:start w:val="1"/>
+      <w:numFmt w:val="bullet"/>
+      <w:lvlText w:val=""/>
+      <w:lvlJc w:val="left"/>
+      <w:pPr>
+        <w:ind w:left="6480" w:hanging="360"/>
+      </w:pPr>
+      <w:rPr>
+        <w:rFonts w:ascii="Wingdings" w:hAnsi="Wingdings" w:hint="default"/>
+      </w:rPr>
+    </w:lvl>
+  </w:abstractNum>
+  <w:abstractNum w:abstractNumId="2">
     <w:nsid w:val="770C4A7D"/>
     <w:multiLevelType w:val="hybridMultilevel"/>
     <w:tmpl w:val="FBA2345E"/>
@@ -1806,7 +4119,13 @@
     </w:lvl>
   </w:abstractNum>
   <w:num w:numId="1">
+    <w:abstractNumId w:val="2"/>
+  </w:num>
+  <w:num w:numId="2">
     <w:abstractNumId w:val="0"/>
+  </w:num>
+  <w:num w:numId="3">
+    <w:abstractNumId w:val="1"/>
   </w:num>
 </w:numbering>
 </file>
@@ -2251,6 +4570,29 @@
       <w:contextualSpacing/>
     </w:pPr>
   </w:style>
+  <w:style w:type="table" w:styleId="TableGrid">
+    <w:name w:val="Table Grid"/>
+    <w:basedOn w:val="TableNormal"/>
+    <w:uiPriority w:val="39"/>
+    <w:rsid w:val="009B1BD6"/>
+    <w:tblPr>
+      <w:tblInd w:w="0" w:type="dxa"/>
+      <w:tblBorders>
+        <w:top w:val="single" w:sz="4" w:space="0" w:color="auto"/>
+        <w:left w:val="single" w:sz="4" w:space="0" w:color="auto"/>
+        <w:bottom w:val="single" w:sz="4" w:space="0" w:color="auto"/>
+        <w:right w:val="single" w:sz="4" w:space="0" w:color="auto"/>
+        <w:insideH w:val="single" w:sz="4" w:space="0" w:color="auto"/>
+        <w:insideV w:val="single" w:sz="4" w:space="0" w:color="auto"/>
+      </w:tblBorders>
+      <w:tblCellMar>
+        <w:top w:w="0" w:type="dxa"/>
+        <w:left w:w="108" w:type="dxa"/>
+        <w:bottom w:w="0" w:type="dxa"/>
+        <w:right w:w="108" w:type="dxa"/>
+      </w:tblCellMar>
+    </w:tblPr>
+  </w:style>
 </w:styles>
 </file>
 

</xml_diff>